<commit_message>
Calculating shortest path Documentation
</commit_message>
<xml_diff>
--- a/Documentation.docx
+++ b/Documentation.docx
@@ -39,11 +39,30 @@
     <w:p>
       <w:pPr>
         <w:pStyle w:val="Heading2"/>
-      </w:pPr>
-      <w:r>
+        <w:jc w:val="center"/>
+        <w:rPr>
+          <w:rFonts w:asciiTheme="minorHAnsi" w:hAnsiTheme="minorHAnsi" w:cstheme="minorHAnsi"/>
+          <w:color w:val="0070C0"/>
+          <w:sz w:val="40"/>
+          <w:szCs w:val="40"/>
+        </w:rPr>
+      </w:pPr>
+      <w:r>
+        <w:rPr>
+          <w:rFonts w:asciiTheme="minorHAnsi" w:hAnsiTheme="minorHAnsi" w:cstheme="minorHAnsi"/>
+          <w:color w:val="0070C0"/>
+          <w:sz w:val="40"/>
+          <w:szCs w:val="40"/>
+        </w:rPr>
         <w:t>T</w:t>
       </w:r>
       <w:r>
+        <w:rPr>
+          <w:rFonts w:asciiTheme="minorHAnsi" w:hAnsiTheme="minorHAnsi" w:cstheme="minorHAnsi"/>
+          <w:color w:val="0070C0"/>
+          <w:sz w:val="40"/>
+          <w:szCs w:val="40"/>
+        </w:rPr>
         <w:t>093</w:t>
       </w:r>
     </w:p>
@@ -380,7 +399,7 @@
                     </pic:cNvPicPr>
                   </pic:nvPicPr>
                   <pic:blipFill>
-                    <a:blip r:embed="rId6" cstate="print">
+                    <a:blip r:embed="rId11" cstate="print">
                       <a:extLst>
                         <a:ext uri="{28A0092B-C50C-407E-A947-70E740481C1C}">
                           <a14:useLocalDpi xmlns:a14="http://schemas.microsoft.com/office/drawing/2010/main" val="0"/>
@@ -518,20 +537,20 @@
           <w:numId w:val="4"/>
         </w:numPr>
         <w:rPr>
-          <w:color w:val="0070C0"/>
-          <w:sz w:val="44"/>
-          <w:szCs w:val="44"/>
-          <w:lang w:bidi="ar-EG"/>
-        </w:rPr>
-      </w:pPr>
-      <w:r>
-        <w:rPr>
           <w:color w:val="000000" w:themeColor="text1"/>
           <w:sz w:val="32"/>
           <w:szCs w:val="32"/>
           <w:lang w:bidi="ar-EG"/>
         </w:rPr>
-        <w:t>Drawing Path on Image</w:t>
+      </w:pPr>
+      <w:r>
+        <w:rPr>
+          <w:color w:val="000000" w:themeColor="text1"/>
+          <w:sz w:val="32"/>
+          <w:szCs w:val="32"/>
+          <w:lang w:bidi="ar-EG"/>
+        </w:rPr>
+        <w:t>Frequency</w:t>
       </w:r>
     </w:p>
     <w:p>
@@ -555,7 +574,7 @@
           <w:szCs w:val="32"/>
           <w:lang w:bidi="ar-EG"/>
         </w:rPr>
-        <w:t>Generating a sequence of connected paths using multiple anchor points</w:t>
+        <w:t>Scaling small Images</w:t>
       </w:r>
     </w:p>
     <w:p>
@@ -579,54 +598,6 @@
           <w:szCs w:val="32"/>
           <w:lang w:bidi="ar-EG"/>
         </w:rPr>
-        <w:t>Frequency</w:t>
-      </w:r>
-    </w:p>
-    <w:p>
-      <w:pPr>
-        <w:pStyle w:val="ListParagraph"/>
-        <w:numPr>
-          <w:ilvl w:val="0"/>
-          <w:numId w:val="4"/>
-        </w:numPr>
-        <w:rPr>
-          <w:color w:val="000000" w:themeColor="text1"/>
-          <w:sz w:val="32"/>
-          <w:szCs w:val="32"/>
-          <w:lang w:bidi="ar-EG"/>
-        </w:rPr>
-      </w:pPr>
-      <w:r>
-        <w:rPr>
-          <w:color w:val="000000" w:themeColor="text1"/>
-          <w:sz w:val="32"/>
-          <w:szCs w:val="32"/>
-          <w:lang w:bidi="ar-EG"/>
-        </w:rPr>
-        <w:t>Scaling small Images</w:t>
-      </w:r>
-    </w:p>
-    <w:p>
-      <w:pPr>
-        <w:pStyle w:val="ListParagraph"/>
-        <w:numPr>
-          <w:ilvl w:val="0"/>
-          <w:numId w:val="4"/>
-        </w:numPr>
-        <w:rPr>
-          <w:color w:val="000000" w:themeColor="text1"/>
-          <w:sz w:val="32"/>
-          <w:szCs w:val="32"/>
-          <w:lang w:bidi="ar-EG"/>
-        </w:rPr>
-      </w:pPr>
-      <w:r>
-        <w:rPr>
-          <w:color w:val="000000" w:themeColor="text1"/>
-          <w:sz w:val="32"/>
-          <w:szCs w:val="32"/>
-          <w:lang w:bidi="ar-EG"/>
-        </w:rPr>
         <w:t>Cropping Final Image</w:t>
       </w:r>
     </w:p>
@@ -687,16 +658,7 @@
           <w:sz w:val="19"/>
           <w:szCs w:val="19"/>
         </w:rPr>
-        <w:t xml:space="preserve">• </w:t>
-      </w:r>
-      <w:r>
-        <w:rPr>
-          <w:rFonts w:ascii="Consolas" w:hAnsi="Consolas" w:cs="Consolas"/>
-          <w:color w:val="000000"/>
-          <w:sz w:val="19"/>
-          <w:szCs w:val="19"/>
-        </w:rPr>
-        <w:t xml:space="preserve">Initializing </w:t>
+        <w:t xml:space="preserve">• Initializing </w:t>
       </w:r>
       <w:r>
         <w:rPr>
@@ -813,7 +775,6 @@
         <w:t xml:space="preserve">private static void </w:t>
       </w:r>
       <w:proofErr w:type="spellStart"/>
-      <w:proofErr w:type="gramStart"/>
       <w:r>
         <w:rPr>
           <w:color w:val="000000" w:themeColor="text1"/>
@@ -828,7 +789,6 @@
         <w:t>(</w:t>
       </w:r>
       <w:proofErr w:type="spellStart"/>
-      <w:proofErr w:type="gramEnd"/>
       <w:r>
         <w:rPr>
           <w:color w:val="000000" w:themeColor="text1"/>
@@ -1058,7 +1018,6 @@
         <w:t xml:space="preserve">• </w:t>
       </w:r>
       <w:proofErr w:type="spellStart"/>
-      <w:proofErr w:type="gramStart"/>
       <w:r>
         <w:rPr>
           <w:rFonts w:ascii="Consolas" w:hAnsi="Consolas" w:cs="Consolas"/>
@@ -1078,7 +1037,6 @@
         </w:rPr>
         <w:t>(</w:t>
       </w:r>
-      <w:proofErr w:type="gramEnd"/>
       <w:r>
         <w:rPr>
           <w:rFonts w:ascii="Consolas" w:hAnsi="Consolas" w:cs="Consolas"/>
@@ -1270,27 +1228,7 @@
           <w:sz w:val="15"/>
           <w:szCs w:val="15"/>
         </w:rPr>
-        <w:t xml:space="preserve">Note: List&lt;&gt;.Add() is considered </w:t>
-      </w:r>
-      <w:proofErr w:type="gramStart"/>
-      <w:r>
-        <w:rPr>
-          <w:rFonts w:ascii="Consolas" w:hAnsi="Consolas" w:cs="Consolas"/>
-          <w:color w:val="2E74B5" w:themeColor="accent5" w:themeShade="BF"/>
-          <w:sz w:val="15"/>
-          <w:szCs w:val="15"/>
-        </w:rPr>
-        <w:t>O(</w:t>
-      </w:r>
-      <w:proofErr w:type="gramEnd"/>
-      <w:r>
-        <w:rPr>
-          <w:rFonts w:ascii="Consolas" w:hAnsi="Consolas" w:cs="Consolas"/>
-          <w:color w:val="2E74B5" w:themeColor="accent5" w:themeShade="BF"/>
-          <w:sz w:val="15"/>
-          <w:szCs w:val="15"/>
-        </w:rPr>
-        <w:t xml:space="preserve">1) since the initial capacity of the List after adding the first element is </w:t>
+        <w:t xml:space="preserve">Note: List&lt;&gt;.Add() is considered O(1) since the initial capacity of the List after adding the first element is </w:t>
       </w:r>
       <w:r>
         <w:rPr>
@@ -1556,16 +1494,7 @@
             <w:sz w:val="19"/>
             <w:szCs w:val="19"/>
           </w:rPr>
-          <m:t xml:space="preserve">+ </m:t>
-        </m:r>
-        <m:r>
-          <w:rPr>
-            <w:rFonts w:ascii="Cambria Math" w:hAnsi="Cambria Math" w:cs="Consolas"/>
-            <w:color w:val="000000"/>
-            <w:sz w:val="19"/>
-            <w:szCs w:val="19"/>
-          </w:rPr>
-          <m:t>N×O</m:t>
+          <m:t>+ N×O</m:t>
         </m:r>
         <m:d>
           <m:dPr>
@@ -1714,9 +1643,1270 @@
         </w:rPr>
       </w:pPr>
     </w:p>
+    <w:p>
+      <w:pPr>
+        <w:ind w:left="720"/>
+        <w:rPr>
+          <w:color w:val="0070C0"/>
+          <w:sz w:val="36"/>
+          <w:szCs w:val="36"/>
+          <w:lang w:bidi="ar-EG"/>
+        </w:rPr>
+        <w:sectPr>
+          <w:pgSz w:w="12240" w:h="15840"/>
+          <w:pgMar w:top="1440" w:right="1800" w:bottom="1440" w:left="1800" w:header="720" w:footer="720" w:gutter="0"/>
+          <w:cols w:space="720"/>
+          <w:docGrid w:linePitch="360"/>
+        </w:sectPr>
+      </w:pPr>
+      <w:r>
+        <w:rPr>
+          <w:color w:val="0070C0"/>
+          <w:sz w:val="36"/>
+          <w:szCs w:val="36"/>
+          <w:lang w:bidi="ar-EG"/>
+        </w:rPr>
+        <w:br w:type="page"/>
+      </w:r>
+    </w:p>
+    <w:p>
+      <w:pPr>
+        <w:ind w:left="720"/>
+        <w:rPr>
+          <w:color w:val="0070C0"/>
+          <w:sz w:val="36"/>
+          <w:szCs w:val="36"/>
+          <w:lang w:bidi="ar-EG"/>
+        </w:rPr>
+      </w:pPr>
+      <w:r>
+        <w:rPr>
+          <w:color w:val="0070C0"/>
+          <w:sz w:val="36"/>
+          <w:szCs w:val="36"/>
+          <w:lang w:bidi="ar-EG"/>
+        </w:rPr>
+        <w:lastRenderedPageBreak/>
+        <w:t>Calculating Shortest Path</w:t>
+      </w:r>
+    </w:p>
+    <w:p>
+      <w:pPr>
+        <w:spacing w:after="120"/>
+        <w:ind w:left="720"/>
+        <w:rPr>
+          <w:color w:val="0D0D0D" w:themeColor="text1" w:themeTint="F2"/>
+          <w:sz w:val="24"/>
+          <w:szCs w:val="24"/>
+          <w:lang w:bidi="ar-EG"/>
+        </w:rPr>
+      </w:pPr>
+      <w:r>
+        <w:rPr>
+          <w:color w:val="0D0D0D" w:themeColor="text1" w:themeTint="F2"/>
+          <w:sz w:val="24"/>
+          <w:szCs w:val="24"/>
+          <w:lang w:bidi="ar-EG"/>
+        </w:rPr>
+        <w:t>If we need to generate a livewire between two pixels P1(</w:t>
+      </w:r>
+      <w:proofErr w:type="spellStart"/>
+      <w:r>
+        <w:rPr>
+          <w:color w:val="0D0D0D" w:themeColor="text1" w:themeTint="F2"/>
+          <w:sz w:val="24"/>
+          <w:szCs w:val="24"/>
+          <w:lang w:bidi="ar-EG"/>
+        </w:rPr>
+        <w:t>i,j</w:t>
+      </w:r>
+      <w:proofErr w:type="spellEnd"/>
+      <w:r>
+        <w:rPr>
+          <w:color w:val="0D0D0D" w:themeColor="text1" w:themeTint="F2"/>
+          <w:sz w:val="24"/>
+          <w:szCs w:val="24"/>
+          <w:lang w:bidi="ar-EG"/>
+        </w:rPr>
+        <w:t>) and P2(</w:t>
+      </w:r>
+      <w:proofErr w:type="spellStart"/>
+      <w:r>
+        <w:rPr>
+          <w:color w:val="0D0D0D" w:themeColor="text1" w:themeTint="F2"/>
+          <w:sz w:val="24"/>
+          <w:szCs w:val="24"/>
+          <w:lang w:bidi="ar-EG"/>
+        </w:rPr>
+        <w:t>x,y</w:t>
+      </w:r>
+      <w:proofErr w:type="spellEnd"/>
+      <w:r>
+        <w:rPr>
+          <w:color w:val="0D0D0D" w:themeColor="text1" w:themeTint="F2"/>
+          <w:sz w:val="24"/>
+          <w:szCs w:val="24"/>
+          <w:lang w:bidi="ar-EG"/>
+        </w:rPr>
+        <w:t>), it is the same as getting the shortest path between the two corresponding vertices V1(</w:t>
+      </w:r>
+      <w:proofErr w:type="spellStart"/>
+      <w:r>
+        <w:rPr>
+          <w:color w:val="0D0D0D" w:themeColor="text1" w:themeTint="F2"/>
+          <w:sz w:val="24"/>
+          <w:szCs w:val="24"/>
+          <w:lang w:bidi="ar-EG"/>
+        </w:rPr>
+        <w:t>i,j</w:t>
+      </w:r>
+      <w:proofErr w:type="spellEnd"/>
+      <w:r>
+        <w:rPr>
+          <w:color w:val="0D0D0D" w:themeColor="text1" w:themeTint="F2"/>
+          <w:sz w:val="24"/>
+          <w:szCs w:val="24"/>
+          <w:lang w:bidi="ar-EG"/>
+        </w:rPr>
+        <w:t>) and V2(</w:t>
+      </w:r>
+      <w:proofErr w:type="spellStart"/>
+      <w:r>
+        <w:rPr>
+          <w:color w:val="0D0D0D" w:themeColor="text1" w:themeTint="F2"/>
+          <w:sz w:val="24"/>
+          <w:szCs w:val="24"/>
+          <w:lang w:bidi="ar-EG"/>
+        </w:rPr>
+        <w:t>x,y</w:t>
+      </w:r>
+      <w:proofErr w:type="spellEnd"/>
+      <w:r>
+        <w:rPr>
+          <w:color w:val="0D0D0D" w:themeColor="text1" w:themeTint="F2"/>
+          <w:sz w:val="24"/>
+          <w:szCs w:val="24"/>
+          <w:lang w:bidi="ar-EG"/>
+        </w:rPr>
+        <w:t>), because the low edge-weights are at the image-edges on which we want our livewire to snap on.</w:t>
+      </w:r>
+    </w:p>
+    <w:p>
+      <w:pPr>
+        <w:spacing w:after="120"/>
+        <w:ind w:left="720"/>
+        <w:rPr>
+          <w:color w:val="0D0D0D" w:themeColor="text1" w:themeTint="F2"/>
+          <w:sz w:val="24"/>
+          <w:szCs w:val="24"/>
+          <w:lang w:bidi="ar-EG"/>
+        </w:rPr>
+      </w:pPr>
+      <w:r>
+        <w:rPr>
+          <w:color w:val="0D0D0D" w:themeColor="text1" w:themeTint="F2"/>
+          <w:sz w:val="24"/>
+          <w:szCs w:val="24"/>
+          <w:lang w:bidi="ar-EG"/>
+        </w:rPr>
+        <w:drawing>
+          <wp:anchor distT="0" distB="0" distL="114300" distR="114300" simplePos="0" relativeHeight="251660288" behindDoc="0" locked="0" layoutInCell="1" allowOverlap="1" wp14:anchorId="548B9BCF" wp14:editId="68119847">
+            <wp:simplePos x="0" y="0"/>
+            <wp:positionH relativeFrom="column">
+              <wp:posOffset>-121285</wp:posOffset>
+            </wp:positionH>
+            <wp:positionV relativeFrom="paragraph">
+              <wp:posOffset>600075</wp:posOffset>
+            </wp:positionV>
+            <wp:extent cx="6939915" cy="7312660"/>
+            <wp:effectExtent l="0" t="0" r="0" b="2540"/>
+            <wp:wrapThrough wrapText="bothSides">
+              <wp:wrapPolygon edited="0">
+                <wp:start x="0" y="0"/>
+                <wp:lineTo x="0" y="21551"/>
+                <wp:lineTo x="21523" y="21551"/>
+                <wp:lineTo x="21523" y="0"/>
+                <wp:lineTo x="0" y="0"/>
+              </wp:wrapPolygon>
+            </wp:wrapThrough>
+            <wp:docPr id="1" name="Picture 1" descr="A picture containing text&#10;&#10;Description automatically generated"/>
+            <wp:cNvGraphicFramePr>
+              <a:graphicFrameLocks xmlns:a="http://schemas.openxmlformats.org/drawingml/2006/main" noChangeAspect="1"/>
+            </wp:cNvGraphicFramePr>
+            <a:graphic xmlns:a="http://schemas.openxmlformats.org/drawingml/2006/main">
+              <a:graphicData uri="http://schemas.openxmlformats.org/drawingml/2006/picture">
+                <pic:pic xmlns:pic="http://schemas.openxmlformats.org/drawingml/2006/picture">
+                  <pic:nvPicPr>
+                    <pic:cNvPr id="1" name="Picture 1" descr="A picture containing text&#10;&#10;Description automatically generated"/>
+                    <pic:cNvPicPr/>
+                  </pic:nvPicPr>
+                  <pic:blipFill rotWithShape="1">
+                    <a:blip r:embed="rId12">
+                      <a:extLst>
+                        <a:ext uri="{BEBA8EAE-BF5A-486C-A8C5-ECC9F3942E4B}">
+                          <a14:imgProps xmlns:a14="http://schemas.microsoft.com/office/drawing/2010/main">
+                            <a14:imgLayer r:embed="rId13">
+                              <a14:imgEffect>
+                                <a14:sharpenSoften amount="8000"/>
+                              </a14:imgEffect>
+                            </a14:imgLayer>
+                          </a14:imgProps>
+                        </a:ext>
+                        <a:ext uri="{28A0092B-C50C-407E-A947-70E740481C1C}">
+                          <a14:useLocalDpi xmlns:a14="http://schemas.microsoft.com/office/drawing/2010/main" val="0"/>
+                        </a:ext>
+                      </a:extLst>
+                    </a:blip>
+                    <a:srcRect t="636" b="590"/>
+                    <a:stretch/>
+                  </pic:blipFill>
+                  <pic:spPr bwMode="auto">
+                    <a:xfrm>
+                      <a:off x="0" y="0"/>
+                      <a:ext cx="6939915" cy="7312660"/>
+                    </a:xfrm>
+                    <a:prstGeom prst="rect">
+                      <a:avLst/>
+                    </a:prstGeom>
+                    <a:ln>
+                      <a:noFill/>
+                    </a:ln>
+                    <a:extLst>
+                      <a:ext uri="{53640926-AAD7-44D8-BBD7-CCE9431645EC}">
+                        <a14:shadowObscured xmlns:a14="http://schemas.microsoft.com/office/drawing/2010/main"/>
+                      </a:ext>
+                    </a:extLst>
+                  </pic:spPr>
+                </pic:pic>
+              </a:graphicData>
+            </a:graphic>
+            <wp14:sizeRelH relativeFrom="margin">
+              <wp14:pctWidth>0</wp14:pctWidth>
+            </wp14:sizeRelH>
+            <wp14:sizeRelV relativeFrom="margin">
+              <wp14:pctHeight>0</wp14:pctHeight>
+            </wp14:sizeRelV>
+          </wp:anchor>
+        </w:drawing>
+      </w:r>
+      <w:r>
+        <w:rPr>
+          <w:color w:val="0D0D0D" w:themeColor="text1" w:themeTint="F2"/>
+          <w:sz w:val="24"/>
+          <w:szCs w:val="24"/>
+          <w:lang w:bidi="ar-EG"/>
+        </w:rPr>
+        <w:t xml:space="preserve">To get the shortest path between two vertices in an </w:t>
+      </w:r>
+      <w:r>
+        <w:rPr>
+          <w:color w:val="0D0D0D" w:themeColor="text1" w:themeTint="F2"/>
+          <w:sz w:val="24"/>
+          <w:szCs w:val="24"/>
+          <w:lang w:bidi="ar-EG"/>
+        </w:rPr>
+        <w:t xml:space="preserve">undirected </w:t>
+      </w:r>
+      <w:r>
+        <w:rPr>
+          <w:color w:val="0D0D0D" w:themeColor="text1" w:themeTint="F2"/>
+          <w:sz w:val="24"/>
+          <w:szCs w:val="24"/>
+          <w:lang w:bidi="ar-EG"/>
+        </w:rPr>
+        <w:t>weighted graph</w:t>
+      </w:r>
+      <w:r>
+        <w:rPr>
+          <w:color w:val="0D0D0D" w:themeColor="text1" w:themeTint="F2"/>
+          <w:sz w:val="24"/>
+          <w:szCs w:val="24"/>
+          <w:lang w:bidi="ar-EG"/>
+        </w:rPr>
+        <w:t xml:space="preserve"> we use Dijkstra Algorithm.</w:t>
+      </w:r>
+    </w:p>
+    <w:p>
+      <w:pPr>
+        <w:spacing w:after="120"/>
+        <w:ind w:left="720"/>
+        <w:rPr>
+          <w:color w:val="0070C0"/>
+          <w:sz w:val="32"/>
+          <w:szCs w:val="32"/>
+          <w:lang w:bidi="ar-EG"/>
+        </w:rPr>
+      </w:pPr>
+      <w:r>
+        <w:rPr>
+          <w:color w:val="0070C0"/>
+          <w:sz w:val="32"/>
+          <w:szCs w:val="32"/>
+          <w:lang w:bidi="ar-EG"/>
+        </w:rPr>
+        <w:lastRenderedPageBreak/>
+        <w:t>Analysis of Dijkstra</w:t>
+      </w:r>
+    </w:p>
+    <w:p>
+      <w:pPr>
+        <w:spacing w:after="120"/>
+        <w:ind w:left="720"/>
+        <w:rPr>
+          <w:color w:val="000000" w:themeColor="text1"/>
+          <w:sz w:val="24"/>
+          <w:szCs w:val="24"/>
+          <w:lang w:bidi="ar-EG"/>
+        </w:rPr>
+      </w:pPr>
+      <w:r>
+        <w:rPr>
+          <w:color w:val="000000" w:themeColor="text1"/>
+          <w:sz w:val="24"/>
+          <w:szCs w:val="24"/>
+          <w:lang w:bidi="ar-EG"/>
+        </w:rPr>
+        <w:t>How</w:t>
+      </w:r>
+      <w:r>
+        <w:rPr>
+          <w:color w:val="000000" w:themeColor="text1"/>
+          <w:sz w:val="24"/>
+          <w:szCs w:val="24"/>
+          <w:lang w:bidi="ar-EG"/>
+        </w:rPr>
+        <w:t xml:space="preserve"> fast is Dijkstra?</w:t>
+      </w:r>
+      <w:r>
+        <w:rPr>
+          <w:color w:val="000000" w:themeColor="text1"/>
+          <w:sz w:val="24"/>
+          <w:szCs w:val="24"/>
+          <w:lang w:bidi="ar-EG"/>
+        </w:rPr>
+        <w:t xml:space="preserve"> It uses a Priority Queue to keep track of the smallest Cost,</w:t>
+      </w:r>
+      <w:r>
+        <w:rPr>
+          <w:color w:val="000000" w:themeColor="text1"/>
+          <w:sz w:val="24"/>
+          <w:szCs w:val="24"/>
+          <w:lang w:bidi="ar-EG"/>
+        </w:rPr>
+        <w:t xml:space="preserve"> </w:t>
+      </w:r>
+      <w:r>
+        <w:rPr>
+          <w:color w:val="000000" w:themeColor="text1"/>
+          <w:sz w:val="24"/>
+          <w:szCs w:val="24"/>
+          <w:lang w:bidi="ar-EG"/>
+        </w:rPr>
+        <w:t>we</w:t>
+      </w:r>
+      <w:r>
+        <w:rPr>
+          <w:color w:val="000000" w:themeColor="text1"/>
+          <w:sz w:val="24"/>
+          <w:szCs w:val="24"/>
+          <w:lang w:bidi="ar-EG"/>
+        </w:rPr>
+        <w:t xml:space="preserve"> use a Fibonacci Heap to implement the priority queue needed</w:t>
+      </w:r>
+      <w:r>
+        <w:rPr>
+          <w:color w:val="000000" w:themeColor="text1"/>
+          <w:sz w:val="24"/>
+          <w:szCs w:val="24"/>
+          <w:lang w:bidi="ar-EG"/>
+        </w:rPr>
+        <w:t>;</w:t>
+      </w:r>
+      <w:r>
+        <w:rPr>
+          <w:color w:val="000000" w:themeColor="text1"/>
+          <w:sz w:val="24"/>
+          <w:szCs w:val="24"/>
+          <w:lang w:bidi="ar-EG"/>
+        </w:rPr>
+        <w:t xml:space="preserve"> which improves the asymptotic running time.</w:t>
+      </w:r>
+    </w:p>
+    <w:p>
+      <w:pPr>
+        <w:spacing w:after="120"/>
+        <w:ind w:left="720"/>
+        <w:rPr>
+          <w:color w:val="000000" w:themeColor="text1"/>
+          <w:sz w:val="24"/>
+          <w:szCs w:val="24"/>
+          <w:lang w:bidi="ar-EG"/>
+        </w:rPr>
+      </w:pPr>
+      <w:r>
+        <w:rPr>
+          <w:color w:val="000000" w:themeColor="text1"/>
+          <w:sz w:val="24"/>
+          <w:szCs w:val="24"/>
+          <w:lang w:bidi="ar-EG"/>
+        </w:rPr>
+        <w:t xml:space="preserve">Fibonacci Heaps </w:t>
+      </w:r>
+      <w:r>
+        <w:rPr>
+          <w:color w:val="000000" w:themeColor="text1"/>
+          <w:sz w:val="24"/>
+          <w:szCs w:val="24"/>
+          <w:lang w:bidi="ar-EG"/>
+        </w:rPr>
+        <w:t xml:space="preserve">have a better amortized running time than many other </w:t>
+      </w:r>
+      <w:proofErr w:type="gramStart"/>
+      <w:r>
+        <w:rPr>
+          <w:color w:val="000000" w:themeColor="text1"/>
+          <w:sz w:val="24"/>
+          <w:szCs w:val="24"/>
+          <w:lang w:bidi="ar-EG"/>
+        </w:rPr>
+        <w:t>priority</w:t>
+      </w:r>
+      <w:proofErr w:type="gramEnd"/>
+      <w:r>
+        <w:rPr>
+          <w:color w:val="000000" w:themeColor="text1"/>
+          <w:sz w:val="24"/>
+          <w:szCs w:val="24"/>
+          <w:lang w:bidi="ar-EG"/>
+        </w:rPr>
+        <w:t xml:space="preserve"> queue Implementations including binary heaps.</w:t>
+      </w:r>
+    </w:p>
+    <w:p>
+      <w:pPr>
+        <w:spacing w:after="120"/>
+        <w:ind w:left="720"/>
+        <w:rPr>
+          <w:color w:val="000000" w:themeColor="text1"/>
+          <w:sz w:val="24"/>
+          <w:szCs w:val="24"/>
+          <w:lang w:bidi="ar-EG"/>
+        </w:rPr>
+      </w:pPr>
+      <w:r>
+        <w:rPr>
+          <w:color w:val="000000" w:themeColor="text1"/>
+          <w:sz w:val="24"/>
+          <w:szCs w:val="24"/>
+          <w:lang w:bidi="ar-EG"/>
+        </w:rPr>
+        <w:t xml:space="preserve">The main </w:t>
+      </w:r>
+      <w:r>
+        <w:rPr>
+          <w:color w:val="000000" w:themeColor="text1"/>
+          <w:sz w:val="24"/>
+          <w:szCs w:val="24"/>
+          <w:lang w:bidi="ar-EG"/>
+        </w:rPr>
+        <w:t>Fibonacci Heap</w:t>
+      </w:r>
+      <w:r>
+        <w:rPr>
+          <w:color w:val="000000" w:themeColor="text1"/>
+          <w:sz w:val="24"/>
+          <w:szCs w:val="24"/>
+          <w:lang w:bidi="ar-EG"/>
+        </w:rPr>
+        <w:t xml:space="preserve"> Operations used are:</w:t>
+      </w:r>
+    </w:p>
+    <w:p>
+      <w:pPr>
+        <w:pStyle w:val="ListParagraph"/>
+        <w:numPr>
+          <w:ilvl w:val="0"/>
+          <w:numId w:val="7"/>
+        </w:numPr>
+        <w:spacing w:after="120"/>
+        <w:rPr>
+          <w:color w:val="000000" w:themeColor="text1"/>
+          <w:sz w:val="24"/>
+          <w:szCs w:val="24"/>
+          <w:lang w:bidi="ar-EG"/>
+        </w:rPr>
+      </w:pPr>
+      <w:r>
+        <w:rPr>
+          <w:color w:val="000000" w:themeColor="text1"/>
+          <w:sz w:val="24"/>
+          <w:szCs w:val="24"/>
+          <w:lang w:bidi="ar-EG"/>
+        </w:rPr>
+        <w:t>Enqueue (Insert in Fibonacci heap)</w:t>
+      </w:r>
+      <w:r>
+        <w:rPr>
+          <w:color w:val="000000" w:themeColor="text1"/>
+          <w:sz w:val="24"/>
+          <w:szCs w:val="24"/>
+          <w:lang w:bidi="ar-EG"/>
+        </w:rPr>
+        <w:t xml:space="preserve"> </w:t>
+      </w:r>
+      <w:r>
+        <w:rPr>
+          <w:color w:val="000000" w:themeColor="text1"/>
+          <w:sz w:val="24"/>
+          <w:szCs w:val="24"/>
+          <w:lang w:bidi="ar-EG"/>
+        </w:rPr>
+        <w:t xml:space="preserve"> </w:t>
+      </w:r>
+      <w:r>
+        <w:rPr>
+          <w:color w:val="000000" w:themeColor="text1"/>
+          <w:sz w:val="24"/>
+          <w:szCs w:val="24"/>
+          <w:lang w:bidi="ar-EG"/>
+        </w:rPr>
+        <w:t>-&gt;</w:t>
+      </w:r>
+      <w:r>
+        <w:rPr>
+          <w:color w:val="000000" w:themeColor="text1"/>
+          <w:sz w:val="24"/>
+          <w:szCs w:val="24"/>
+          <w:lang w:bidi="ar-EG"/>
+        </w:rPr>
+        <w:t xml:space="preserve"> </w:t>
+      </w:r>
+      <w:r>
+        <w:rPr>
+          <w:color w:val="000000" w:themeColor="text1"/>
+          <w:sz w:val="24"/>
+          <w:szCs w:val="24"/>
+          <w:lang w:bidi="ar-EG"/>
+        </w:rPr>
+        <w:t xml:space="preserve"> </w:t>
+      </w:r>
+      <w:r>
+        <w:rPr>
+          <w:color w:val="000000" w:themeColor="text1"/>
+          <w:sz w:val="24"/>
+          <w:szCs w:val="24"/>
+          <w:lang w:bidi="ar-EG"/>
+        </w:rPr>
+        <w:t xml:space="preserve">which takes constant time </w:t>
+      </w:r>
+      <w:r>
+        <w:rPr>
+          <w:color w:val="000000" w:themeColor="text1"/>
+          <w:sz w:val="24"/>
+          <w:szCs w:val="24"/>
+          <w:lang w:bidi="ar-EG"/>
+        </w:rPr>
+        <w:t>O(1)</w:t>
+      </w:r>
+    </w:p>
+    <w:p>
+      <w:pPr>
+        <w:pStyle w:val="ListParagraph"/>
+        <w:numPr>
+          <w:ilvl w:val="0"/>
+          <w:numId w:val="7"/>
+        </w:numPr>
+        <w:spacing w:after="120"/>
+        <w:rPr>
+          <w:color w:val="000000" w:themeColor="text1"/>
+          <w:sz w:val="24"/>
+          <w:szCs w:val="24"/>
+          <w:lang w:bidi="ar-EG"/>
+        </w:rPr>
+      </w:pPr>
+      <w:r>
+        <w:rPr>
+          <w:color w:val="000000" w:themeColor="text1"/>
+          <w:sz w:val="24"/>
+          <w:szCs w:val="24"/>
+          <w:lang w:bidi="ar-EG"/>
+        </w:rPr>
+        <w:t>Dequeue (Extract Min)</w:t>
+      </w:r>
+      <w:r>
+        <w:rPr>
+          <w:color w:val="000000" w:themeColor="text1"/>
+          <w:sz w:val="24"/>
+          <w:szCs w:val="24"/>
+          <w:lang w:bidi="ar-EG"/>
+        </w:rPr>
+        <w:t xml:space="preserve"> </w:t>
+      </w:r>
+      <w:r>
+        <w:rPr>
+          <w:color w:val="000000" w:themeColor="text1"/>
+          <w:sz w:val="24"/>
+          <w:szCs w:val="24"/>
+          <w:lang w:bidi="ar-EG"/>
+        </w:rPr>
+        <w:t xml:space="preserve"> </w:t>
+      </w:r>
+      <w:r>
+        <w:rPr>
+          <w:color w:val="000000" w:themeColor="text1"/>
+          <w:sz w:val="24"/>
+          <w:szCs w:val="24"/>
+          <w:lang w:bidi="ar-EG"/>
+        </w:rPr>
+        <w:t>-&gt;</w:t>
+      </w:r>
+      <w:r>
+        <w:rPr>
+          <w:color w:val="000000" w:themeColor="text1"/>
+          <w:sz w:val="24"/>
+          <w:szCs w:val="24"/>
+          <w:lang w:bidi="ar-EG"/>
+        </w:rPr>
+        <w:t xml:space="preserve"> </w:t>
+      </w:r>
+      <w:r>
+        <w:rPr>
+          <w:color w:val="000000" w:themeColor="text1"/>
+          <w:sz w:val="24"/>
+          <w:szCs w:val="24"/>
+          <w:lang w:bidi="ar-EG"/>
+        </w:rPr>
+        <w:t xml:space="preserve"> </w:t>
+      </w:r>
+      <w:r>
+        <w:rPr>
+          <w:color w:val="000000" w:themeColor="text1"/>
+          <w:sz w:val="24"/>
+          <w:szCs w:val="24"/>
+          <w:lang w:bidi="ar-EG"/>
+        </w:rPr>
+        <w:t xml:space="preserve">which works in </w:t>
+      </w:r>
+      <w:r>
+        <w:rPr>
+          <w:color w:val="000000" w:themeColor="text1"/>
+          <w:sz w:val="24"/>
+          <w:szCs w:val="24"/>
+          <w:lang w:bidi="ar-EG"/>
+        </w:rPr>
+        <w:t>O(log n)</w:t>
+      </w:r>
+      <w:r>
+        <w:rPr>
+          <w:color w:val="000000" w:themeColor="text1"/>
+          <w:sz w:val="24"/>
+          <w:szCs w:val="24"/>
+          <w:lang w:bidi="ar-EG"/>
+        </w:rPr>
+        <w:t xml:space="preserve"> amortized time</w:t>
+      </w:r>
+    </w:p>
+    <w:p>
+      <w:pPr>
+        <w:spacing w:after="120"/>
+        <w:ind w:left="720"/>
+        <w:rPr>
+          <w:color w:val="000000" w:themeColor="text1"/>
+          <w:sz w:val="24"/>
+          <w:szCs w:val="24"/>
+          <w:lang w:bidi="ar-EG"/>
+        </w:rPr>
+      </w:pPr>
+      <w:r>
+        <w:rPr>
+          <w:color w:val="000000" w:themeColor="text1"/>
+          <w:sz w:val="24"/>
+          <w:szCs w:val="24"/>
+          <w:lang w:bidi="ar-EG"/>
+        </w:rPr>
+        <w:t xml:space="preserve">Dequeue is used in the outer while loop (Line </w:t>
+      </w:r>
+      <w:r>
+        <w:rPr>
+          <w:color w:val="000000" w:themeColor="text1"/>
+          <w:sz w:val="24"/>
+          <w:szCs w:val="24"/>
+          <w:lang w:bidi="ar-EG"/>
+        </w:rPr>
+        <w:t>47) which i</w:t>
+      </w:r>
+      <w:r>
+        <w:rPr>
+          <w:color w:val="000000" w:themeColor="text1"/>
+          <w:sz w:val="24"/>
+          <w:szCs w:val="24"/>
+          <w:lang w:bidi="ar-EG"/>
+        </w:rPr>
+        <w:t>terates for every vertex in the graph,</w:t>
+      </w:r>
+      <w:r>
+        <w:rPr>
+          <w:color w:val="000000" w:themeColor="text1"/>
+          <w:sz w:val="24"/>
+          <w:szCs w:val="24"/>
+          <w:lang w:bidi="ar-EG"/>
+        </w:rPr>
+        <w:t xml:space="preserve"> </w:t>
+      </w:r>
+    </w:p>
+    <w:p>
+      <w:pPr>
+        <w:spacing w:after="120"/>
+        <w:ind w:left="720"/>
+        <w:rPr>
+          <w:color w:val="000000" w:themeColor="text1"/>
+          <w:sz w:val="24"/>
+          <w:szCs w:val="24"/>
+          <w:lang w:bidi="ar-EG"/>
+        </w:rPr>
+      </w:pPr>
+      <w:r>
+        <w:rPr>
+          <w:color w:val="000000" w:themeColor="text1"/>
+          <w:sz w:val="24"/>
+          <w:szCs w:val="24"/>
+          <w:lang w:bidi="ar-EG"/>
+        </w:rPr>
+        <w:t>Enqueu</w:t>
+      </w:r>
+      <w:r>
+        <w:rPr>
+          <w:color w:val="000000" w:themeColor="text1"/>
+          <w:sz w:val="24"/>
+          <w:szCs w:val="24"/>
+          <w:lang w:bidi="ar-EG"/>
+        </w:rPr>
+        <w:t>e is used in the inner for loop</w:t>
+      </w:r>
+      <w:r>
+        <w:rPr>
+          <w:color w:val="000000" w:themeColor="text1"/>
+          <w:sz w:val="24"/>
+          <w:szCs w:val="24"/>
+          <w:lang w:bidi="ar-EG"/>
+        </w:rPr>
+        <w:t xml:space="preserve"> (Line 61)</w:t>
+      </w:r>
+      <w:r>
+        <w:rPr>
+          <w:color w:val="000000" w:themeColor="text1"/>
+          <w:sz w:val="24"/>
+          <w:szCs w:val="24"/>
+          <w:lang w:bidi="ar-EG"/>
+        </w:rPr>
+        <w:t xml:space="preserve"> which </w:t>
+      </w:r>
+      <w:r>
+        <w:rPr>
+          <w:color w:val="000000" w:themeColor="text1"/>
+          <w:sz w:val="24"/>
+          <w:szCs w:val="24"/>
+          <w:lang w:bidi="ar-EG"/>
+        </w:rPr>
+        <w:t>visits all</w:t>
+      </w:r>
+      <w:r>
+        <w:rPr>
+          <w:color w:val="000000" w:themeColor="text1"/>
+          <w:sz w:val="24"/>
+          <w:szCs w:val="24"/>
+          <w:lang w:bidi="ar-EG"/>
+        </w:rPr>
+        <w:t xml:space="preserve"> </w:t>
+      </w:r>
+      <w:r>
+        <w:rPr>
+          <w:color w:val="000000" w:themeColor="text1"/>
+          <w:sz w:val="24"/>
+          <w:szCs w:val="24"/>
+          <w:lang w:bidi="ar-EG"/>
+        </w:rPr>
+        <w:t>edges</w:t>
+      </w:r>
+      <w:r>
+        <w:rPr>
+          <w:color w:val="000000" w:themeColor="text1"/>
+          <w:sz w:val="24"/>
+          <w:szCs w:val="24"/>
+          <w:lang w:bidi="ar-EG"/>
+        </w:rPr>
+        <w:t xml:space="preserve"> for every vertex</w:t>
+      </w:r>
+      <w:r>
+        <w:rPr>
+          <w:color w:val="000000" w:themeColor="text1"/>
+          <w:sz w:val="24"/>
+          <w:szCs w:val="24"/>
+          <w:lang w:bidi="ar-EG"/>
+        </w:rPr>
+        <w:t>.</w:t>
+      </w:r>
+    </w:p>
+    <w:p>
+      <w:pPr>
+        <w:spacing w:after="120"/>
+        <w:ind w:left="720"/>
+        <w:rPr>
+          <w:color w:val="000000" w:themeColor="text1"/>
+          <w:sz w:val="24"/>
+          <w:szCs w:val="24"/>
+          <w:lang w:bidi="ar-EG"/>
+        </w:rPr>
+      </w:pPr>
+      <w:r>
+        <w:rPr>
+          <w:color w:val="000000" w:themeColor="text1"/>
+          <w:sz w:val="24"/>
+          <w:szCs w:val="24"/>
+          <w:lang w:bidi="ar-EG"/>
+        </w:rPr>
+        <w:t>Therefore, Dijkstra has a complexity of O(</w:t>
+      </w:r>
+      <w:r>
+        <w:rPr>
+          <w:color w:val="000000" w:themeColor="text1"/>
+          <w:sz w:val="24"/>
+          <w:szCs w:val="24"/>
+          <w:lang w:bidi="ar-EG"/>
+        </w:rPr>
+        <w:t xml:space="preserve"> V’ log V’ + E’) using Fibonacci Heaps,</w:t>
+      </w:r>
+    </w:p>
+    <w:p>
+      <w:pPr>
+        <w:spacing w:after="120"/>
+        <w:ind w:left="720"/>
+        <w:rPr>
+          <w:color w:val="000000" w:themeColor="text1"/>
+          <w:sz w:val="24"/>
+          <w:szCs w:val="24"/>
+          <w:lang w:bidi="ar-EG"/>
+        </w:rPr>
+      </w:pPr>
+      <w:r>
+        <w:rPr>
+          <w:color w:val="000000" w:themeColor="text1"/>
+          <w:sz w:val="24"/>
+          <w:szCs w:val="24"/>
+          <w:lang w:bidi="ar-EG"/>
+        </w:rPr>
+        <w:t xml:space="preserve">Where </w:t>
+      </w:r>
+      <w:r>
+        <w:rPr>
+          <w:color w:val="000000" w:themeColor="text1"/>
+          <w:sz w:val="24"/>
+          <w:szCs w:val="24"/>
+          <w:lang w:bidi="ar-EG"/>
+        </w:rPr>
+        <w:t xml:space="preserve">V’ and E’ are </w:t>
+      </w:r>
+      <w:r>
+        <w:rPr>
+          <w:color w:val="000000" w:themeColor="text1"/>
+          <w:sz w:val="24"/>
+          <w:szCs w:val="24"/>
+          <w:lang w:bidi="ar-EG"/>
+        </w:rPr>
+        <w:t>number of vertices and edges checked until reaching the Destination</w:t>
+      </w:r>
+      <w:r>
+        <w:rPr>
+          <w:color w:val="000000" w:themeColor="text1"/>
+          <w:sz w:val="24"/>
+          <w:szCs w:val="24"/>
+          <w:lang w:bidi="ar-EG"/>
+        </w:rPr>
+        <w:t>.</w:t>
+      </w:r>
+    </w:p>
+    <w:p>
+      <w:pPr>
+        <w:spacing w:after="120"/>
+        <w:ind w:left="720"/>
+        <w:rPr>
+          <w:color w:val="000000" w:themeColor="text1"/>
+          <w:sz w:val="24"/>
+          <w:szCs w:val="24"/>
+          <w:lang w:bidi="ar-EG"/>
+        </w:rPr>
+      </w:pPr>
+    </w:p>
+    <w:p>
+      <w:pPr>
+        <w:spacing w:after="120"/>
+        <w:ind w:left="720"/>
+        <w:rPr>
+          <w:color w:val="0D0D0D" w:themeColor="text1" w:themeTint="F2"/>
+          <w:sz w:val="24"/>
+          <w:szCs w:val="24"/>
+          <w:lang w:bidi="ar-EG"/>
+        </w:rPr>
+      </w:pPr>
+    </w:p>
+    <w:p>
+      <w:pPr>
+        <w:rPr>
+          <w:color w:val="0D0D0D" w:themeColor="text1" w:themeTint="F2"/>
+          <w:sz w:val="24"/>
+          <w:szCs w:val="24"/>
+          <w:lang w:bidi="ar-EG"/>
+        </w:rPr>
+      </w:pPr>
+      <w:r>
+        <w:rPr>
+          <w:color w:val="0D0D0D" w:themeColor="text1" w:themeTint="F2"/>
+          <w:sz w:val="24"/>
+          <w:szCs w:val="24"/>
+          <w:lang w:bidi="ar-EG"/>
+        </w:rPr>
+        <w:br w:type="page"/>
+      </w:r>
+    </w:p>
+    <w:p>
+      <w:pPr>
+        <w:spacing w:after="120"/>
+        <w:ind w:left="720"/>
+        <w:rPr>
+          <w:color w:val="0070C0"/>
+          <w:sz w:val="36"/>
+          <w:szCs w:val="36"/>
+          <w:lang w:bidi="ar-EG"/>
+          <w14:textFill>
+            <w14:solidFill>
+              <w14:srgbClr w14:val="0070C0">
+                <w14:lumMod w14:val="95000"/>
+                <w14:lumOff w14:val="5000"/>
+              </w14:srgbClr>
+            </w14:solidFill>
+          </w14:textFill>
+        </w:rPr>
+      </w:pPr>
+      <w:r>
+        <w:rPr>
+          <w:color w:val="0070C0"/>
+          <w:sz w:val="36"/>
+          <w:szCs w:val="36"/>
+          <w:lang w:bidi="ar-EG"/>
+          <w14:textFill>
+            <w14:solidFill>
+              <w14:srgbClr w14:val="0070C0">
+                <w14:lumMod w14:val="95000"/>
+                <w14:lumOff w14:val="5000"/>
+              </w14:srgbClr>
+            </w14:solidFill>
+          </w14:textFill>
+        </w:rPr>
+        <w:lastRenderedPageBreak/>
+        <w:t>Backtracking the Shortest path</w:t>
+      </w:r>
+    </w:p>
+    <w:p>
+      <w:pPr>
+        <w:spacing w:after="120"/>
+        <w:ind w:left="720"/>
+        <w:rPr>
+          <w:color w:val="0D0D0D" w:themeColor="text1" w:themeTint="F2"/>
+          <w:sz w:val="24"/>
+          <w:szCs w:val="24"/>
+          <w:lang w:bidi="ar-EG"/>
+        </w:rPr>
+      </w:pPr>
+      <w:r>
+        <w:rPr>
+          <w:color w:val="0D0D0D" w:themeColor="text1" w:themeTint="F2"/>
+          <w:sz w:val="24"/>
+          <w:szCs w:val="24"/>
+          <w:lang w:bidi="ar-EG"/>
+        </w:rPr>
+        <w:t xml:space="preserve">After using Dijkstra to get the shortest path from the last anchor to a free point, </w:t>
+      </w:r>
+      <w:r>
+        <w:rPr>
+          <w:color w:val="0D0D0D" w:themeColor="text1" w:themeTint="F2"/>
+          <w:sz w:val="24"/>
+          <w:szCs w:val="24"/>
+          <w:lang w:bidi="ar-EG"/>
+        </w:rPr>
+        <w:t>we need to</w:t>
+      </w:r>
+    </w:p>
+    <w:p>
+      <w:pPr>
+        <w:spacing w:after="120"/>
+        <w:ind w:left="720"/>
+        <w:rPr>
+          <w:color w:val="0D0D0D" w:themeColor="text1" w:themeTint="F2"/>
+          <w:sz w:val="24"/>
+          <w:szCs w:val="24"/>
+          <w:lang w:bidi="ar-EG"/>
+        </w:rPr>
+      </w:pPr>
+      <w:r>
+        <w:rPr>
+          <w:color w:val="0D0D0D" w:themeColor="text1" w:themeTint="F2"/>
+          <w:sz w:val="24"/>
+          <w:szCs w:val="24"/>
+          <w:lang w:bidi="ar-EG"/>
+        </w:rPr>
+        <w:t xml:space="preserve">Construct the path by </w:t>
+      </w:r>
+      <w:r>
+        <w:rPr>
+          <w:color w:val="0D0D0D" w:themeColor="text1" w:themeTint="F2"/>
+          <w:sz w:val="24"/>
+          <w:szCs w:val="24"/>
+          <w:lang w:bidi="ar-EG"/>
+        </w:rPr>
+        <w:t xml:space="preserve">backtracking </w:t>
+      </w:r>
+      <w:r>
+        <w:rPr>
+          <w:color w:val="0D0D0D" w:themeColor="text1" w:themeTint="F2"/>
+          <w:sz w:val="24"/>
+          <w:szCs w:val="24"/>
+          <w:lang w:bidi="ar-EG"/>
+        </w:rPr>
+        <w:t>from the destination node to the source node</w:t>
+      </w:r>
+      <w:r>
+        <w:rPr>
+          <w:color w:val="0D0D0D" w:themeColor="text1" w:themeTint="F2"/>
+          <w:sz w:val="24"/>
+          <w:szCs w:val="24"/>
+          <w:lang w:bidi="ar-EG"/>
+        </w:rPr>
+        <w:t xml:space="preserve">, </w:t>
+      </w:r>
+      <w:proofErr w:type="gramStart"/>
+      <w:r>
+        <w:rPr>
+          <w:color w:val="0D0D0D" w:themeColor="text1" w:themeTint="F2"/>
+          <w:sz w:val="24"/>
+          <w:szCs w:val="24"/>
+          <w:lang w:bidi="ar-EG"/>
+        </w:rPr>
+        <w:t>We</w:t>
+      </w:r>
+      <w:proofErr w:type="gramEnd"/>
+      <w:r>
+        <w:rPr>
+          <w:color w:val="0D0D0D" w:themeColor="text1" w:themeTint="F2"/>
+          <w:sz w:val="24"/>
+          <w:szCs w:val="24"/>
+          <w:lang w:bidi="ar-EG"/>
+        </w:rPr>
+        <w:t xml:space="preserve"> get to</w:t>
+      </w:r>
+    </w:p>
+    <w:p>
+      <w:pPr>
+        <w:spacing w:after="120"/>
+        <w:ind w:left="720"/>
+        <w:rPr>
+          <w:color w:val="0D0D0D" w:themeColor="text1" w:themeTint="F2"/>
+          <w:sz w:val="24"/>
+          <w:szCs w:val="24"/>
+          <w:lang w:bidi="ar-EG"/>
+        </w:rPr>
+      </w:pPr>
+      <w:r>
+        <w:rPr>
+          <w:color w:val="0D0D0D" w:themeColor="text1" w:themeTint="F2"/>
+          <w:sz w:val="24"/>
+          <w:szCs w:val="24"/>
+          <w:lang w:bidi="ar-EG"/>
+        </w:rPr>
+        <w:t xml:space="preserve">Each node’s parent till we find a node that has </w:t>
+      </w:r>
+      <w:r>
+        <w:rPr>
+          <w:color w:val="0D0D0D" w:themeColor="text1" w:themeTint="F2"/>
+          <w:sz w:val="24"/>
+          <w:szCs w:val="24"/>
+          <w:lang w:bidi="ar-EG"/>
+        </w:rPr>
+        <w:t>no parent, this is the source node.</w:t>
+      </w:r>
+    </w:p>
+    <w:p>
+      <w:pPr>
+        <w:spacing w:after="120"/>
+        <w:ind w:left="720"/>
+        <w:rPr>
+          <w:color w:val="0D0D0D" w:themeColor="text1" w:themeTint="F2"/>
+          <w:sz w:val="24"/>
+          <w:szCs w:val="24"/>
+          <w:lang w:bidi="ar-EG"/>
+        </w:rPr>
+      </w:pPr>
+      <w:r>
+        <w:rPr>
+          <w:color w:val="0D0D0D" w:themeColor="text1" w:themeTint="F2"/>
+          <w:sz w:val="24"/>
+          <w:szCs w:val="24"/>
+          <w:lang w:bidi="ar-EG"/>
+        </w:rPr>
+        <w:drawing>
+          <wp:inline distT="0" distB="0" distL="0" distR="0" wp14:anchorId="367A4E56" wp14:editId="0D1BF976">
+            <wp:extent cx="5943905" cy="2787793"/>
+            <wp:effectExtent l="0" t="0" r="0" b="0"/>
+            <wp:docPr id="2" name="Picture 2" descr="Graphical user interface, text, application&#10;&#10;Description automatically generated"/>
+            <wp:cNvGraphicFramePr>
+              <a:graphicFrameLocks xmlns:a="http://schemas.openxmlformats.org/drawingml/2006/main" noChangeAspect="1"/>
+            </wp:cNvGraphicFramePr>
+            <a:graphic xmlns:a="http://schemas.openxmlformats.org/drawingml/2006/main">
+              <a:graphicData uri="http://schemas.openxmlformats.org/drawingml/2006/picture">
+                <pic:pic xmlns:pic="http://schemas.openxmlformats.org/drawingml/2006/picture">
+                  <pic:nvPicPr>
+                    <pic:cNvPr id="2" name="Picture 2" descr="Graphical user interface, text, application&#10;&#10;Description automatically generated"/>
+                    <pic:cNvPicPr/>
+                  </pic:nvPicPr>
+                  <pic:blipFill>
+                    <a:blip r:embed="rId14"/>
+                    <a:stretch>
+                      <a:fillRect/>
+                    </a:stretch>
+                  </pic:blipFill>
+                  <pic:spPr>
+                    <a:xfrm>
+                      <a:off x="0" y="0"/>
+                      <a:ext cx="5943905" cy="2787793"/>
+                    </a:xfrm>
+                    <a:prstGeom prst="rect">
+                      <a:avLst/>
+                    </a:prstGeom>
+                  </pic:spPr>
+                </pic:pic>
+              </a:graphicData>
+            </a:graphic>
+          </wp:inline>
+        </w:drawing>
+      </w:r>
+      <w:r>
+        <w:rPr>
+          <w:color w:val="0D0D0D" w:themeColor="text1" w:themeTint="F2"/>
+          <w:sz w:val="24"/>
+          <w:szCs w:val="24"/>
+          <w:lang w:bidi="ar-EG"/>
+        </w:rPr>
+        <w:t xml:space="preserve"> </w:t>
+      </w:r>
+    </w:p>
+    <w:p>
+      <w:pPr>
+        <w:spacing w:after="120"/>
+        <w:ind w:left="720"/>
+        <w:rPr>
+          <w:color w:val="0070C0"/>
+          <w:sz w:val="32"/>
+          <w:szCs w:val="32"/>
+          <w:lang w:bidi="ar-EG"/>
+          <w14:textFill>
+            <w14:solidFill>
+              <w14:srgbClr w14:val="0070C0">
+                <w14:lumMod w14:val="95000"/>
+                <w14:lumOff w14:val="5000"/>
+              </w14:srgbClr>
+            </w14:solidFill>
+          </w14:textFill>
+        </w:rPr>
+      </w:pPr>
+      <w:r>
+        <w:rPr>
+          <w:color w:val="0070C0"/>
+          <w:sz w:val="32"/>
+          <w:szCs w:val="32"/>
+          <w:lang w:bidi="ar-EG"/>
+          <w14:textFill>
+            <w14:solidFill>
+              <w14:srgbClr w14:val="0070C0">
+                <w14:lumMod w14:val="95000"/>
+                <w14:lumOff w14:val="5000"/>
+              </w14:srgbClr>
+            </w14:solidFill>
+          </w14:textFill>
+        </w:rPr>
+        <w:t>Analysis</w:t>
+      </w:r>
+    </w:p>
+    <w:p>
+      <w:pPr>
+        <w:spacing w:after="120"/>
+        <w:ind w:left="720"/>
+        <w:rPr>
+          <w:color w:val="0D0D0D" w:themeColor="text1" w:themeTint="F2"/>
+          <w:sz w:val="24"/>
+          <w:szCs w:val="24"/>
+          <w:lang w:bidi="ar-EG"/>
+        </w:rPr>
+      </w:pPr>
+      <w:r>
+        <w:rPr>
+          <w:color w:val="0D0D0D" w:themeColor="text1" w:themeTint="F2"/>
+          <w:sz w:val="24"/>
+          <w:szCs w:val="24"/>
+          <w:lang w:bidi="ar-EG"/>
+        </w:rPr>
+        <w:t xml:space="preserve">The while loop </w:t>
+      </w:r>
+      <w:r>
+        <w:rPr>
+          <w:color w:val="0D0D0D" w:themeColor="text1" w:themeTint="F2"/>
+          <w:sz w:val="24"/>
+          <w:szCs w:val="24"/>
+          <w:lang w:bidi="ar-EG"/>
+        </w:rPr>
+        <w:t xml:space="preserve">starts with the destination and ends when we have found the source, </w:t>
+      </w:r>
+    </w:p>
+    <w:p>
+      <w:pPr>
+        <w:spacing w:after="120"/>
+        <w:ind w:left="720"/>
+        <w:rPr>
+          <w:color w:val="0D0D0D" w:themeColor="text1" w:themeTint="F2"/>
+          <w:sz w:val="24"/>
+          <w:szCs w:val="24"/>
+          <w:lang w:bidi="ar-EG"/>
+        </w:rPr>
+      </w:pPr>
+      <w:r>
+        <w:rPr>
+          <w:color w:val="0D0D0D" w:themeColor="text1" w:themeTint="F2"/>
+          <w:sz w:val="24"/>
+          <w:szCs w:val="24"/>
+          <w:lang w:bidi="ar-EG"/>
+        </w:rPr>
+        <w:t>Therefore</w:t>
+      </w:r>
+      <w:r>
+        <w:rPr>
+          <w:color w:val="0D0D0D" w:themeColor="text1" w:themeTint="F2"/>
+          <w:sz w:val="24"/>
+          <w:szCs w:val="24"/>
+          <w:lang w:bidi="ar-EG"/>
+        </w:rPr>
+        <w:t>, it has a complexity of O(N) where N is the length of the shortest path</w:t>
+      </w:r>
+      <w:r>
+        <w:rPr>
+          <w:color w:val="0D0D0D" w:themeColor="text1" w:themeTint="F2"/>
+          <w:sz w:val="24"/>
+          <w:szCs w:val="24"/>
+          <w:lang w:bidi="ar-EG"/>
+        </w:rPr>
+        <w:t>.</w:t>
+      </w:r>
+    </w:p>
     <w:sectPr>
       <w:pgSz w:w="12240" w:h="15840"/>
-      <w:pgMar w:top="1440" w:right="1800" w:bottom="1440" w:left="1800" w:header="720" w:footer="720" w:gutter="0"/>
+      <w:pgMar w:top="720" w:right="720" w:bottom="720" w:left="720" w:header="720" w:footer="720" w:gutter="0"/>
       <w:cols w:space="720"/>
       <w:docGrid w:linePitch="360"/>
     </w:sectPr>
@@ -1724,9 +2914,371 @@
 </w:document>
 </file>
 
+<file path=word/endnotes.xml><?xml version="1.0" encoding="utf-8"?>
+<w:endnotes xmlns:wpc="http://schemas.microsoft.com/office/word/2010/wordprocessingCanvas" xmlns:cx="http://schemas.microsoft.com/office/drawing/2014/chartex" xmlns:cx1="http://schemas.microsoft.com/office/drawing/2015/9/8/chartex" xmlns:cx2="http://schemas.microsoft.com/office/drawing/2015/10/21/chartex" xmlns:cx3="http://schemas.microsoft.com/office/drawing/2016/5/9/chartex" xmlns:cx4="http://schemas.microsoft.com/office/drawing/2016/5/10/chartex" xmlns:cx5="http://schemas.microsoft.com/office/drawing/2016/5/11/chartex" xmlns:cx6="http://schemas.microsoft.com/office/drawing/2016/5/12/chartex" xmlns:cx7="http://schemas.microsoft.com/office/drawing/2016/5/13/chartex" xmlns:cx8="http://schemas.microsoft.com/office/drawing/2016/5/14/chartex" xmlns:mc="http://schemas.openxmlformats.org/markup-compatibility/2006" xmlns:aink="http://schemas.microsoft.com/office/drawing/2016/ink" xmlns:am3d="http://schemas.microsoft.com/office/drawing/2017/model3d" xmlns:o="urn:schemas-microsoft-com:office:office" xmlns:oel="http://schemas.microsoft.com/office/2019/extlst" xmlns:r="http://schemas.openxmlformats.org/officeDocument/2006/relationships" xmlns:m="http://schemas.openxmlformats.org/officeDocument/2006/math" xmlns:v="urn:schemas-microsoft-com:vml" xmlns:wp14="http://schemas.microsoft.com/office/word/2010/wordprocessingDrawing" xmlns:wp="http://schemas.openxmlformats.org/drawingml/2006/wordprocessingDrawing" xmlns:w10="urn:schemas-microsoft-com:office:word" xmlns:w="http://schemas.openxmlformats.org/wordprocessingml/2006/main" xmlns:w14="http://schemas.microsoft.com/office/word/2010/wordml" xmlns:w15="http://schemas.microsoft.com/office/word/2012/wordml" xmlns:w16cex="http://schemas.microsoft.com/office/word/2018/wordml/cex" xmlns:w16cid="http://schemas.microsoft.com/office/word/2016/wordml/cid" xmlns:w16="http://schemas.microsoft.com/office/word/2018/wordml" xmlns:w16sdtdh="http://schemas.microsoft.com/office/word/2020/wordml/sdtdatahash" xmlns:w16se="http://schemas.microsoft.com/office/word/2015/wordml/symex" xmlns:wpg="http://schemas.microsoft.com/office/word/2010/wordprocessingGroup" xmlns:wpi="http://schemas.microsoft.com/office/word/2010/wordprocessingInk" xmlns:wne="http://schemas.microsoft.com/office/word/2006/wordml" xmlns:wps="http://schemas.microsoft.com/office/word/2010/wordprocessingShape" mc:Ignorable="w14 w15 w16se w16cid w16 w16cex w16sdtdh wp14">
+  <w:endnote w:type="separator" w:id="-1">
+    <w:p>
+      <w:pPr>
+        <w:spacing w:after="0" w:line="240" w:lineRule="auto"/>
+      </w:pPr>
+      <w:r>
+        <w:separator/>
+      </w:r>
+    </w:p>
+  </w:endnote>
+  <w:endnote w:type="continuationSeparator" w:id="0">
+    <w:p>
+      <w:pPr>
+        <w:spacing w:after="0" w:line="240" w:lineRule="auto"/>
+      </w:pPr>
+      <w:r>
+        <w:continuationSeparator/>
+      </w:r>
+    </w:p>
+  </w:endnote>
+</w:endnotes>
+</file>
+
+<file path=word/footnotes.xml><?xml version="1.0" encoding="utf-8"?>
+<w:footnotes xmlns:wpc="http://schemas.microsoft.com/office/word/2010/wordprocessingCanvas" xmlns:cx="http://schemas.microsoft.com/office/drawing/2014/chartex" xmlns:cx1="http://schemas.microsoft.com/office/drawing/2015/9/8/chartex" xmlns:cx2="http://schemas.microsoft.com/office/drawing/2015/10/21/chartex" xmlns:cx3="http://schemas.microsoft.com/office/drawing/2016/5/9/chartex" xmlns:cx4="http://schemas.microsoft.com/office/drawing/2016/5/10/chartex" xmlns:cx5="http://schemas.microsoft.com/office/drawing/2016/5/11/chartex" xmlns:cx6="http://schemas.microsoft.com/office/drawing/2016/5/12/chartex" xmlns:cx7="http://schemas.microsoft.com/office/drawing/2016/5/13/chartex" xmlns:cx8="http://schemas.microsoft.com/office/drawing/2016/5/14/chartex" xmlns:mc="http://schemas.openxmlformats.org/markup-compatibility/2006" xmlns:aink="http://schemas.microsoft.com/office/drawing/2016/ink" xmlns:am3d="http://schemas.microsoft.com/office/drawing/2017/model3d" xmlns:o="urn:schemas-microsoft-com:office:office" xmlns:oel="http://schemas.microsoft.com/office/2019/extlst" xmlns:r="http://schemas.openxmlformats.org/officeDocument/2006/relationships" xmlns:m="http://schemas.openxmlformats.org/officeDocument/2006/math" xmlns:v="urn:schemas-microsoft-com:vml" xmlns:wp14="http://schemas.microsoft.com/office/word/2010/wordprocessingDrawing" xmlns:wp="http://schemas.openxmlformats.org/drawingml/2006/wordprocessingDrawing" xmlns:w10="urn:schemas-microsoft-com:office:word" xmlns:w="http://schemas.openxmlformats.org/wordprocessingml/2006/main" xmlns:w14="http://schemas.microsoft.com/office/word/2010/wordml" xmlns:w15="http://schemas.microsoft.com/office/word/2012/wordml" xmlns:w16cex="http://schemas.microsoft.com/office/word/2018/wordml/cex" xmlns:w16cid="http://schemas.microsoft.com/office/word/2016/wordml/cid" xmlns:w16="http://schemas.microsoft.com/office/word/2018/wordml" xmlns:w16sdtdh="http://schemas.microsoft.com/office/word/2020/wordml/sdtdatahash" xmlns:w16se="http://schemas.microsoft.com/office/word/2015/wordml/symex" xmlns:wpg="http://schemas.microsoft.com/office/word/2010/wordprocessingGroup" xmlns:wpi="http://schemas.microsoft.com/office/word/2010/wordprocessingInk" xmlns:wne="http://schemas.microsoft.com/office/word/2006/wordml" xmlns:wps="http://schemas.microsoft.com/office/word/2010/wordprocessingShape" mc:Ignorable="w14 w15 w16se w16cid w16 w16cex w16sdtdh wp14">
+  <w:footnote w:type="separator" w:id="-1">
+    <w:p>
+      <w:pPr>
+        <w:spacing w:after="0" w:line="240" w:lineRule="auto"/>
+      </w:pPr>
+      <w:r>
+        <w:separator/>
+      </w:r>
+    </w:p>
+  </w:footnote>
+  <w:footnote w:type="continuationSeparator" w:id="0">
+    <w:p>
+      <w:pPr>
+        <w:spacing w:after="0" w:line="240" w:lineRule="auto"/>
+      </w:pPr>
+      <w:r>
+        <w:continuationSeparator/>
+      </w:r>
+    </w:p>
+  </w:footnote>
+</w:footnotes>
+</file>
+
 <file path=word/numbering.xml><?xml version="1.0" encoding="utf-8"?>
 <w:numbering xmlns:wpc="http://schemas.microsoft.com/office/word/2010/wordprocessingCanvas" xmlns:cx="http://schemas.microsoft.com/office/drawing/2014/chartex" xmlns:cx1="http://schemas.microsoft.com/office/drawing/2015/9/8/chartex" xmlns:cx2="http://schemas.microsoft.com/office/drawing/2015/10/21/chartex" xmlns:cx3="http://schemas.microsoft.com/office/drawing/2016/5/9/chartex" xmlns:cx4="http://schemas.microsoft.com/office/drawing/2016/5/10/chartex" xmlns:cx5="http://schemas.microsoft.com/office/drawing/2016/5/11/chartex" xmlns:cx6="http://schemas.microsoft.com/office/drawing/2016/5/12/chartex" xmlns:cx7="http://schemas.microsoft.com/office/drawing/2016/5/13/chartex" xmlns:cx8="http://schemas.microsoft.com/office/drawing/2016/5/14/chartex" xmlns:mc="http://schemas.openxmlformats.org/markup-compatibility/2006" xmlns:aink="http://schemas.microsoft.com/office/drawing/2016/ink" xmlns:am3d="http://schemas.microsoft.com/office/drawing/2017/model3d" xmlns:o="urn:schemas-microsoft-com:office:office" xmlns:oel="http://schemas.microsoft.com/office/2019/extlst" xmlns:r="http://schemas.openxmlformats.org/officeDocument/2006/relationships" xmlns:m="http://schemas.openxmlformats.org/officeDocument/2006/math" xmlns:v="urn:schemas-microsoft-com:vml" xmlns:wp14="http://schemas.microsoft.com/office/word/2010/wordprocessingDrawing" xmlns:wp="http://schemas.openxmlformats.org/drawingml/2006/wordprocessingDrawing" xmlns:w10="urn:schemas-microsoft-com:office:word" xmlns:w="http://schemas.openxmlformats.org/wordprocessingml/2006/main" xmlns:w14="http://schemas.microsoft.com/office/word/2010/wordml" xmlns:w15="http://schemas.microsoft.com/office/word/2012/wordml" xmlns:w16cex="http://schemas.microsoft.com/office/word/2018/wordml/cex" xmlns:w16cid="http://schemas.microsoft.com/office/word/2016/wordml/cid" xmlns:w16="http://schemas.microsoft.com/office/word/2018/wordml" xmlns:w16sdtdh="http://schemas.microsoft.com/office/word/2020/wordml/sdtdatahash" xmlns:w16se="http://schemas.microsoft.com/office/word/2015/wordml/symex" xmlns:wpg="http://schemas.microsoft.com/office/word/2010/wordprocessingGroup" xmlns:wpi="http://schemas.microsoft.com/office/word/2010/wordprocessingInk" xmlns:wne="http://schemas.microsoft.com/office/word/2006/wordml" xmlns:wps="http://schemas.microsoft.com/office/word/2010/wordprocessingShape" mc:Ignorable="w14 w15 w16se w16cid w16 w16cex w16sdtdh wp14">
   <w:abstractNum w:abstractNumId="0" w15:restartNumberingAfterBreak="0">
+    <w:nsid w:val="10147542"/>
+    <w:multiLevelType w:val="hybridMultilevel"/>
+    <w:tmpl w:val="595CA836"/>
+    <w:lvl w:ilvl="0" w:tplc="04090001">
+      <w:start w:val="1"/>
+      <w:numFmt w:val="bullet"/>
+      <w:lvlText w:val=""/>
+      <w:lvlJc w:val="left"/>
+      <w:pPr>
+        <w:ind w:left="1440" w:hanging="360"/>
+      </w:pPr>
+      <w:rPr>
+        <w:rFonts w:ascii="Symbol" w:hAnsi="Symbol" w:hint="default"/>
+      </w:rPr>
+    </w:lvl>
+    <w:lvl w:ilvl="1" w:tplc="04090003" w:tentative="1">
+      <w:start w:val="1"/>
+      <w:numFmt w:val="bullet"/>
+      <w:lvlText w:val="o"/>
+      <w:lvlJc w:val="left"/>
+      <w:pPr>
+        <w:ind w:left="2160" w:hanging="360"/>
+      </w:pPr>
+      <w:rPr>
+        <w:rFonts w:ascii="Courier New" w:hAnsi="Courier New" w:cs="Courier New" w:hint="default"/>
+      </w:rPr>
+    </w:lvl>
+    <w:lvl w:ilvl="2" w:tplc="04090005" w:tentative="1">
+      <w:start w:val="1"/>
+      <w:numFmt w:val="bullet"/>
+      <w:lvlText w:val=""/>
+      <w:lvlJc w:val="left"/>
+      <w:pPr>
+        <w:ind w:left="2880" w:hanging="360"/>
+      </w:pPr>
+      <w:rPr>
+        <w:rFonts w:ascii="Wingdings" w:hAnsi="Wingdings" w:hint="default"/>
+      </w:rPr>
+    </w:lvl>
+    <w:lvl w:ilvl="3" w:tplc="04090001" w:tentative="1">
+      <w:start w:val="1"/>
+      <w:numFmt w:val="bullet"/>
+      <w:lvlText w:val=""/>
+      <w:lvlJc w:val="left"/>
+      <w:pPr>
+        <w:ind w:left="3600" w:hanging="360"/>
+      </w:pPr>
+      <w:rPr>
+        <w:rFonts w:ascii="Symbol" w:hAnsi="Symbol" w:hint="default"/>
+      </w:rPr>
+    </w:lvl>
+    <w:lvl w:ilvl="4" w:tplc="04090003" w:tentative="1">
+      <w:start w:val="1"/>
+      <w:numFmt w:val="bullet"/>
+      <w:lvlText w:val="o"/>
+      <w:lvlJc w:val="left"/>
+      <w:pPr>
+        <w:ind w:left="4320" w:hanging="360"/>
+      </w:pPr>
+      <w:rPr>
+        <w:rFonts w:ascii="Courier New" w:hAnsi="Courier New" w:cs="Courier New" w:hint="default"/>
+      </w:rPr>
+    </w:lvl>
+    <w:lvl w:ilvl="5" w:tplc="04090005" w:tentative="1">
+      <w:start w:val="1"/>
+      <w:numFmt w:val="bullet"/>
+      <w:lvlText w:val=""/>
+      <w:lvlJc w:val="left"/>
+      <w:pPr>
+        <w:ind w:left="5040" w:hanging="360"/>
+      </w:pPr>
+      <w:rPr>
+        <w:rFonts w:ascii="Wingdings" w:hAnsi="Wingdings" w:hint="default"/>
+      </w:rPr>
+    </w:lvl>
+    <w:lvl w:ilvl="6" w:tplc="04090001" w:tentative="1">
+      <w:start w:val="1"/>
+      <w:numFmt w:val="bullet"/>
+      <w:lvlText w:val=""/>
+      <w:lvlJc w:val="left"/>
+      <w:pPr>
+        <w:ind w:left="5760" w:hanging="360"/>
+      </w:pPr>
+      <w:rPr>
+        <w:rFonts w:ascii="Symbol" w:hAnsi="Symbol" w:hint="default"/>
+      </w:rPr>
+    </w:lvl>
+    <w:lvl w:ilvl="7" w:tplc="04090003" w:tentative="1">
+      <w:start w:val="1"/>
+      <w:numFmt w:val="bullet"/>
+      <w:lvlText w:val="o"/>
+      <w:lvlJc w:val="left"/>
+      <w:pPr>
+        <w:ind w:left="6480" w:hanging="360"/>
+      </w:pPr>
+      <w:rPr>
+        <w:rFonts w:ascii="Courier New" w:hAnsi="Courier New" w:cs="Courier New" w:hint="default"/>
+      </w:rPr>
+    </w:lvl>
+    <w:lvl w:ilvl="8" w:tplc="04090005" w:tentative="1">
+      <w:start w:val="1"/>
+      <w:numFmt w:val="bullet"/>
+      <w:lvlText w:val=""/>
+      <w:lvlJc w:val="left"/>
+      <w:pPr>
+        <w:ind w:left="7200" w:hanging="360"/>
+      </w:pPr>
+      <w:rPr>
+        <w:rFonts w:ascii="Wingdings" w:hAnsi="Wingdings" w:hint="default"/>
+      </w:rPr>
+    </w:lvl>
+  </w:abstractNum>
+  <w:abstractNum w:abstractNumId="1" w15:restartNumberingAfterBreak="0">
+    <w:nsid w:val="48691E64"/>
+    <w:multiLevelType w:val="hybridMultilevel"/>
+    <w:tmpl w:val="52063AC0"/>
+    <w:lvl w:ilvl="0" w:tplc="04090001">
+      <w:start w:val="1"/>
+      <w:numFmt w:val="bullet"/>
+      <w:lvlText w:val=""/>
+      <w:lvlJc w:val="left"/>
+      <w:pPr>
+        <w:ind w:left="1440" w:hanging="360"/>
+      </w:pPr>
+      <w:rPr>
+        <w:rFonts w:ascii="Symbol" w:hAnsi="Symbol" w:hint="default"/>
+      </w:rPr>
+    </w:lvl>
+    <w:lvl w:ilvl="1" w:tplc="04090003" w:tentative="1">
+      <w:start w:val="1"/>
+      <w:numFmt w:val="bullet"/>
+      <w:lvlText w:val="o"/>
+      <w:lvlJc w:val="left"/>
+      <w:pPr>
+        <w:ind w:left="2160" w:hanging="360"/>
+      </w:pPr>
+      <w:rPr>
+        <w:rFonts w:ascii="Courier New" w:hAnsi="Courier New" w:cs="Courier New" w:hint="default"/>
+      </w:rPr>
+    </w:lvl>
+    <w:lvl w:ilvl="2" w:tplc="04090005" w:tentative="1">
+      <w:start w:val="1"/>
+      <w:numFmt w:val="bullet"/>
+      <w:lvlText w:val=""/>
+      <w:lvlJc w:val="left"/>
+      <w:pPr>
+        <w:ind w:left="2880" w:hanging="360"/>
+      </w:pPr>
+      <w:rPr>
+        <w:rFonts w:ascii="Wingdings" w:hAnsi="Wingdings" w:hint="default"/>
+      </w:rPr>
+    </w:lvl>
+    <w:lvl w:ilvl="3" w:tplc="04090001" w:tentative="1">
+      <w:start w:val="1"/>
+      <w:numFmt w:val="bullet"/>
+      <w:lvlText w:val=""/>
+      <w:lvlJc w:val="left"/>
+      <w:pPr>
+        <w:ind w:left="3600" w:hanging="360"/>
+      </w:pPr>
+      <w:rPr>
+        <w:rFonts w:ascii="Symbol" w:hAnsi="Symbol" w:hint="default"/>
+      </w:rPr>
+    </w:lvl>
+    <w:lvl w:ilvl="4" w:tplc="04090003" w:tentative="1">
+      <w:start w:val="1"/>
+      <w:numFmt w:val="bullet"/>
+      <w:lvlText w:val="o"/>
+      <w:lvlJc w:val="left"/>
+      <w:pPr>
+        <w:ind w:left="4320" w:hanging="360"/>
+      </w:pPr>
+      <w:rPr>
+        <w:rFonts w:ascii="Courier New" w:hAnsi="Courier New" w:cs="Courier New" w:hint="default"/>
+      </w:rPr>
+    </w:lvl>
+    <w:lvl w:ilvl="5" w:tplc="04090005" w:tentative="1">
+      <w:start w:val="1"/>
+      <w:numFmt w:val="bullet"/>
+      <w:lvlText w:val=""/>
+      <w:lvlJc w:val="left"/>
+      <w:pPr>
+        <w:ind w:left="5040" w:hanging="360"/>
+      </w:pPr>
+      <w:rPr>
+        <w:rFonts w:ascii="Wingdings" w:hAnsi="Wingdings" w:hint="default"/>
+      </w:rPr>
+    </w:lvl>
+    <w:lvl w:ilvl="6" w:tplc="04090001" w:tentative="1">
+      <w:start w:val="1"/>
+      <w:numFmt w:val="bullet"/>
+      <w:lvlText w:val=""/>
+      <w:lvlJc w:val="left"/>
+      <w:pPr>
+        <w:ind w:left="5760" w:hanging="360"/>
+      </w:pPr>
+      <w:rPr>
+        <w:rFonts w:ascii="Symbol" w:hAnsi="Symbol" w:hint="default"/>
+      </w:rPr>
+    </w:lvl>
+    <w:lvl w:ilvl="7" w:tplc="04090003" w:tentative="1">
+      <w:start w:val="1"/>
+      <w:numFmt w:val="bullet"/>
+      <w:lvlText w:val="o"/>
+      <w:lvlJc w:val="left"/>
+      <w:pPr>
+        <w:ind w:left="6480" w:hanging="360"/>
+      </w:pPr>
+      <w:rPr>
+        <w:rFonts w:ascii="Courier New" w:hAnsi="Courier New" w:cs="Courier New" w:hint="default"/>
+      </w:rPr>
+    </w:lvl>
+    <w:lvl w:ilvl="8" w:tplc="04090005" w:tentative="1">
+      <w:start w:val="1"/>
+      <w:numFmt w:val="bullet"/>
+      <w:lvlText w:val=""/>
+      <w:lvlJc w:val="left"/>
+      <w:pPr>
+        <w:ind w:left="7200" w:hanging="360"/>
+      </w:pPr>
+      <w:rPr>
+        <w:rFonts w:ascii="Wingdings" w:hAnsi="Wingdings" w:hint="default"/>
+      </w:rPr>
+    </w:lvl>
+  </w:abstractNum>
+  <w:abstractNum w:abstractNumId="2" w15:restartNumberingAfterBreak="0">
+    <w:nsid w:val="4EBA0D5C"/>
+    <w:multiLevelType w:val="hybridMultilevel"/>
+    <w:tmpl w:val="809EBD34"/>
+    <w:lvl w:ilvl="0" w:tplc="0409000F">
+      <w:start w:val="1"/>
+      <w:numFmt w:val="decimal"/>
+      <w:lvlText w:val="%1."/>
+      <w:lvlJc w:val="left"/>
+      <w:pPr>
+        <w:ind w:left="1350" w:hanging="360"/>
+      </w:pPr>
+    </w:lvl>
+    <w:lvl w:ilvl="1" w:tplc="04090019" w:tentative="1">
+      <w:start w:val="1"/>
+      <w:numFmt w:val="lowerLetter"/>
+      <w:lvlText w:val="%2."/>
+      <w:lvlJc w:val="left"/>
+      <w:pPr>
+        <w:ind w:left="2070" w:hanging="360"/>
+      </w:pPr>
+    </w:lvl>
+    <w:lvl w:ilvl="2" w:tplc="0409001B" w:tentative="1">
+      <w:start w:val="1"/>
+      <w:numFmt w:val="lowerRoman"/>
+      <w:lvlText w:val="%3."/>
+      <w:lvlJc w:val="right"/>
+      <w:pPr>
+        <w:ind w:left="2790" w:hanging="180"/>
+      </w:pPr>
+    </w:lvl>
+    <w:lvl w:ilvl="3" w:tplc="0409000F" w:tentative="1">
+      <w:start w:val="1"/>
+      <w:numFmt w:val="decimal"/>
+      <w:lvlText w:val="%4."/>
+      <w:lvlJc w:val="left"/>
+      <w:pPr>
+        <w:ind w:left="3510" w:hanging="360"/>
+      </w:pPr>
+    </w:lvl>
+    <w:lvl w:ilvl="4" w:tplc="04090019" w:tentative="1">
+      <w:start w:val="1"/>
+      <w:numFmt w:val="lowerLetter"/>
+      <w:lvlText w:val="%5."/>
+      <w:lvlJc w:val="left"/>
+      <w:pPr>
+        <w:ind w:left="4230" w:hanging="360"/>
+      </w:pPr>
+    </w:lvl>
+    <w:lvl w:ilvl="5" w:tplc="0409001B" w:tentative="1">
+      <w:start w:val="1"/>
+      <w:numFmt w:val="lowerRoman"/>
+      <w:lvlText w:val="%6."/>
+      <w:lvlJc w:val="right"/>
+      <w:pPr>
+        <w:ind w:left="4950" w:hanging="180"/>
+      </w:pPr>
+    </w:lvl>
+    <w:lvl w:ilvl="6" w:tplc="0409000F" w:tentative="1">
+      <w:start w:val="1"/>
+      <w:numFmt w:val="decimal"/>
+      <w:lvlText w:val="%7."/>
+      <w:lvlJc w:val="left"/>
+      <w:pPr>
+        <w:ind w:left="5670" w:hanging="360"/>
+      </w:pPr>
+    </w:lvl>
+    <w:lvl w:ilvl="7" w:tplc="04090019" w:tentative="1">
+      <w:start w:val="1"/>
+      <w:numFmt w:val="lowerLetter"/>
+      <w:lvlText w:val="%8."/>
+      <w:lvlJc w:val="left"/>
+      <w:pPr>
+        <w:ind w:left="6390" w:hanging="360"/>
+      </w:pPr>
+    </w:lvl>
+    <w:lvl w:ilvl="8" w:tplc="0409001B" w:tentative="1">
+      <w:start w:val="1"/>
+      <w:numFmt w:val="lowerRoman"/>
+      <w:lvlText w:val="%9."/>
+      <w:lvlJc w:val="right"/>
+      <w:pPr>
+        <w:ind w:left="7110" w:hanging="180"/>
+      </w:pPr>
+    </w:lvl>
+  </w:abstractNum>
+  <w:abstractNum w:abstractNumId="3" w15:restartNumberingAfterBreak="0">
     <w:nsid w:val="66290FF1"/>
     <w:multiLevelType w:val="hybridMultilevel"/>
     <w:tmpl w:val="963ABBCC"/>
@@ -1839,7 +3391,7 @@
       </w:rPr>
     </w:lvl>
   </w:abstractNum>
-  <w:abstractNum w:abstractNumId="1" w15:restartNumberingAfterBreak="0">
+  <w:abstractNum w:abstractNumId="4" w15:restartNumberingAfterBreak="0">
     <w:nsid w:val="6A6F6867"/>
     <w:multiLevelType w:val="hybridMultilevel"/>
     <w:tmpl w:val="FE049A48"/>
@@ -1952,7 +3504,7 @@
       </w:rPr>
     </w:lvl>
   </w:abstractNum>
-  <w:abstractNum w:abstractNumId="2" w15:restartNumberingAfterBreak="0">
+  <w:abstractNum w:abstractNumId="5" w15:restartNumberingAfterBreak="0">
     <w:nsid w:val="6E7375E0"/>
     <w:multiLevelType w:val="hybridMultilevel"/>
     <w:tmpl w:val="ECB45A94"/>
@@ -2065,7 +3617,7 @@
       </w:rPr>
     </w:lvl>
   </w:abstractNum>
-  <w:abstractNum w:abstractNumId="3" w15:restartNumberingAfterBreak="0">
+  <w:abstractNum w:abstractNumId="6" w15:restartNumberingAfterBreak="0">
     <w:nsid w:val="793C425D"/>
     <w:multiLevelType w:val="hybridMultilevel"/>
     <w:tmpl w:val="503C8E4C"/>
@@ -2182,16 +3734,25 @@
     </w:lvl>
   </w:abstractNum>
   <w:num w:numId="1" w16cid:durableId="1363363069">
-    <w:abstractNumId w:val="1"/>
+    <w:abstractNumId w:val="4"/>
   </w:num>
   <w:num w:numId="2" w16cid:durableId="963464893">
+    <w:abstractNumId w:val="5"/>
+  </w:num>
+  <w:num w:numId="3" w16cid:durableId="1757480518">
+    <w:abstractNumId w:val="3"/>
+  </w:num>
+  <w:num w:numId="4" w16cid:durableId="1281843763">
+    <w:abstractNumId w:val="6"/>
+  </w:num>
+  <w:num w:numId="5" w16cid:durableId="961500757">
     <w:abstractNumId w:val="2"/>
   </w:num>
-  <w:num w:numId="3" w16cid:durableId="1757480518">
+  <w:num w:numId="6" w16cid:durableId="2036693700">
     <w:abstractNumId w:val="0"/>
   </w:num>
-  <w:num w:numId="4" w16cid:durableId="1281843763">
-    <w:abstractNumId w:val="3"/>
+  <w:num w:numId="7" w16cid:durableId="1584147944">
+    <w:abstractNumId w:val="1"/>
   </w:num>
 </w:numbering>
 </file>
@@ -2799,6 +4360,7 @@
   <w:style w:type="character" w:default="1" w:styleId="DefaultParagraphFont">
     <w:name w:val="Default Paragraph Font"/>
     <w:uiPriority w:val="1"/>
+    <w:semiHidden/>
     <w:unhideWhenUsed/>
   </w:style>
   <w:style w:type="table" w:default="1" w:styleId="TableNormal">
@@ -3266,6 +4828,50 @@
       <w:shd w:val="clear" w:color="auto" w:fill="E1DFDD"/>
     </w:rPr>
   </w:style>
+  <w:style w:type="paragraph" w:styleId="Header">
+    <w:name w:val="header"/>
+    <w:basedOn w:val="Normal"/>
+    <w:link w:val="HeaderChar"/>
+    <w:uiPriority w:val="99"/>
+    <w:unhideWhenUsed/>
+    <w:rsid w:val="006E72E0"/>
+    <w:pPr>
+      <w:tabs>
+        <w:tab w:val="center" w:pos="4320"/>
+        <w:tab w:val="right" w:pos="8640"/>
+      </w:tabs>
+      <w:spacing w:after="0" w:line="240" w:lineRule="auto"/>
+    </w:pPr>
+  </w:style>
+  <w:style w:type="character" w:customStyle="1" w:styleId="HeaderChar">
+    <w:name w:val="Header Char"/>
+    <w:basedOn w:val="DefaultParagraphFont"/>
+    <w:link w:val="Header"/>
+    <w:uiPriority w:val="99"/>
+    <w:rsid w:val="006E72E0"/>
+  </w:style>
+  <w:style w:type="paragraph" w:styleId="Footer">
+    <w:name w:val="footer"/>
+    <w:basedOn w:val="Normal"/>
+    <w:link w:val="FooterChar"/>
+    <w:uiPriority w:val="99"/>
+    <w:unhideWhenUsed/>
+    <w:rsid w:val="006E72E0"/>
+    <w:pPr>
+      <w:tabs>
+        <w:tab w:val="center" w:pos="4320"/>
+        <w:tab w:val="right" w:pos="8640"/>
+      </w:tabs>
+      <w:spacing w:after="0" w:line="240" w:lineRule="auto"/>
+    </w:pPr>
+  </w:style>
+  <w:style w:type="character" w:customStyle="1" w:styleId="FooterChar">
+    <w:name w:val="Footer Char"/>
+    <w:basedOn w:val="DefaultParagraphFont"/>
+    <w:link w:val="Footer"/>
+    <w:uiPriority w:val="99"/>
+    <w:rsid w:val="006E72E0"/>
+  </w:style>
 </w:styles>
 </file>
 
@@ -3568,10 +5174,213 @@
 <b:Sources xmlns:b="http://schemas.openxmlformats.org/officeDocument/2006/bibliography" xmlns="http://schemas.openxmlformats.org/officeDocument/2006/bibliography" SelectedStyle="\APASixthEditionOfficeOnline.xsl" StyleName="APA" Version="6"/>
 </file>
 
+<file path=customXml/item2.xml><?xml version="1.0" encoding="utf-8"?>
+<ct:contentTypeSchema xmlns:ct="http://schemas.microsoft.com/office/2006/metadata/contentType" xmlns:ma="http://schemas.microsoft.com/office/2006/metadata/properties/metaAttributes" ct:_="" ma:_="" ma:contentTypeName="Document" ma:contentTypeID="0x01010023BA4A15ED5C2A41B83640613053F842" ma:contentTypeVersion="4" ma:contentTypeDescription="Create a new document." ma:contentTypeScope="" ma:versionID="ada992b53d9e69c06940e8da9fb11471">
+  <xsd:schema xmlns:xsd="http://www.w3.org/2001/XMLSchema" xmlns:xs="http://www.w3.org/2001/XMLSchema" xmlns:p="http://schemas.microsoft.com/office/2006/metadata/properties" xmlns:ns3="7038da36-6201-4bc3-a3d5-cbf62125ea33" targetNamespace="http://schemas.microsoft.com/office/2006/metadata/properties" ma:root="true" ma:fieldsID="65e054880342e6fcd4156b4c5924efd6" ns3:_="">
+    <xsd:import namespace="7038da36-6201-4bc3-a3d5-cbf62125ea33"/>
+    <xsd:element name="properties">
+      <xsd:complexType>
+        <xsd:sequence>
+          <xsd:element name="documentManagement">
+            <xsd:complexType>
+              <xsd:all>
+                <xsd:element ref="ns3:MediaServiceMetadata" minOccurs="0"/>
+                <xsd:element ref="ns3:MediaServiceFastMetadata" minOccurs="0"/>
+                <xsd:element ref="ns3:MediaServiceAutoKeyPoints" minOccurs="0"/>
+                <xsd:element ref="ns3:MediaServiceKeyPoints" minOccurs="0"/>
+              </xsd:all>
+            </xsd:complexType>
+          </xsd:element>
+        </xsd:sequence>
+      </xsd:complexType>
+    </xsd:element>
+  </xsd:schema>
+  <xsd:schema xmlns:xsd="http://www.w3.org/2001/XMLSchema" xmlns:xs="http://www.w3.org/2001/XMLSchema" xmlns:dms="http://schemas.microsoft.com/office/2006/documentManagement/types" xmlns:pc="http://schemas.microsoft.com/office/infopath/2007/PartnerControls" targetNamespace="7038da36-6201-4bc3-a3d5-cbf62125ea33" elementFormDefault="qualified">
+    <xsd:import namespace="http://schemas.microsoft.com/office/2006/documentManagement/types"/>
+    <xsd:import namespace="http://schemas.microsoft.com/office/infopath/2007/PartnerControls"/>
+    <xsd:element name="MediaServiceMetadata" ma:index="8" nillable="true" ma:displayName="MediaServiceMetadata" ma:hidden="true" ma:internalName="MediaServiceMetadata" ma:readOnly="true">
+      <xsd:simpleType>
+        <xsd:restriction base="dms:Note"/>
+      </xsd:simpleType>
+    </xsd:element>
+    <xsd:element name="MediaServiceFastMetadata" ma:index="9" nillable="true" ma:displayName="MediaServiceFastMetadata" ma:hidden="true" ma:internalName="MediaServiceFastMetadata" ma:readOnly="true">
+      <xsd:simpleType>
+        <xsd:restriction base="dms:Note"/>
+      </xsd:simpleType>
+    </xsd:element>
+    <xsd:element name="MediaServiceAutoKeyPoints" ma:index="10" nillable="true" ma:displayName="MediaServiceAutoKeyPoints" ma:hidden="true" ma:internalName="MediaServiceAutoKeyPoints" ma:readOnly="true">
+      <xsd:simpleType>
+        <xsd:restriction base="dms:Note"/>
+      </xsd:simpleType>
+    </xsd:element>
+    <xsd:element name="MediaServiceKeyPoints" ma:index="11" nillable="true" ma:displayName="KeyPoints" ma:internalName="MediaServiceKeyPoints" ma:readOnly="true">
+      <xsd:simpleType>
+        <xsd:restriction base="dms:Note">
+          <xsd:maxLength value="255"/>
+        </xsd:restriction>
+      </xsd:simpleType>
+    </xsd:element>
+  </xsd:schema>
+  <xsd:schema xmlns="http://schemas.openxmlformats.org/package/2006/metadata/core-properties" xmlns:xsd="http://www.w3.org/2001/XMLSchema" xmlns:xsi="http://www.w3.org/2001/XMLSchema-instance" xmlns:dc="http://purl.org/dc/elements/1.1/" xmlns:dcterms="http://purl.org/dc/terms/" xmlns:odoc="http://schemas.microsoft.com/internal/obd" targetNamespace="http://schemas.openxmlformats.org/package/2006/metadata/core-properties" elementFormDefault="qualified" attributeFormDefault="unqualified" blockDefault="#all">
+    <xsd:import namespace="http://purl.org/dc/elements/1.1/" schemaLocation="http://dublincore.org/schemas/xmls/qdc/2003/04/02/dc.xsd"/>
+    <xsd:import namespace="http://purl.org/dc/terms/" schemaLocation="http://dublincore.org/schemas/xmls/qdc/2003/04/02/dcterms.xsd"/>
+    <xsd:element name="coreProperties" type="CT_coreProperties"/>
+    <xsd:complexType name="CT_coreProperties">
+      <xsd:all>
+        <xsd:element ref="dc:creator" minOccurs="0" maxOccurs="1"/>
+        <xsd:element ref="dcterms:created" minOccurs="0" maxOccurs="1"/>
+        <xsd:element ref="dc:identifier" minOccurs="0" maxOccurs="1"/>
+        <xsd:element name="contentType" minOccurs="0" maxOccurs="1" type="xsd:string" ma:index="0" ma:displayName="Content Type"/>
+        <xsd:element ref="dc:title" minOccurs="0" maxOccurs="1" ma:index="4" ma:displayName="Title"/>
+        <xsd:element ref="dc:subject" minOccurs="0" maxOccurs="1"/>
+        <xsd:element ref="dc:description" minOccurs="0" maxOccurs="1"/>
+        <xsd:element name="keywords" minOccurs="0" maxOccurs="1" type="xsd:string"/>
+        <xsd:element ref="dc:language" minOccurs="0" maxOccurs="1"/>
+        <xsd:element name="category" minOccurs="0" maxOccurs="1" type="xsd:string"/>
+        <xsd:element name="version" minOccurs="0" maxOccurs="1" type="xsd:string"/>
+        <xsd:element name="revision" minOccurs="0" maxOccurs="1" type="xsd:string">
+          <xsd:annotation>
+            <xsd:documentation>
+                        This value indicates the number of saves or revisions. The application is responsible for updating this value after each revision.
+                    </xsd:documentation>
+          </xsd:annotation>
+        </xsd:element>
+        <xsd:element name="lastModifiedBy" minOccurs="0" maxOccurs="1" type="xsd:string"/>
+        <xsd:element ref="dcterms:modified" minOccurs="0" maxOccurs="1"/>
+        <xsd:element name="contentStatus" minOccurs="0" maxOccurs="1" type="xsd:string"/>
+      </xsd:all>
+    </xsd:complexType>
+  </xsd:schema>
+  <xs:schema xmlns:pc="http://schemas.microsoft.com/office/infopath/2007/PartnerControls" xmlns:xs="http://www.w3.org/2001/XMLSchema" targetNamespace="http://schemas.microsoft.com/office/infopath/2007/PartnerControls" elementFormDefault="qualified" attributeFormDefault="unqualified">
+    <xs:element name="Person">
+      <xs:complexType>
+        <xs:sequence>
+          <xs:element ref="pc:DisplayName" minOccurs="0"/>
+          <xs:element ref="pc:AccountId" minOccurs="0"/>
+          <xs:element ref="pc:AccountType" minOccurs="0"/>
+        </xs:sequence>
+      </xs:complexType>
+    </xs:element>
+    <xs:element name="DisplayName" type="xs:string"/>
+    <xs:element name="AccountId" type="xs:string"/>
+    <xs:element name="AccountType" type="xs:string"/>
+    <xs:element name="BDCAssociatedEntity">
+      <xs:complexType>
+        <xs:sequence>
+          <xs:element ref="pc:BDCEntity" minOccurs="0" maxOccurs="unbounded"/>
+        </xs:sequence>
+        <xs:attribute ref="pc:EntityNamespace"/>
+        <xs:attribute ref="pc:EntityName"/>
+        <xs:attribute ref="pc:SystemInstanceName"/>
+        <xs:attribute ref="pc:AssociationName"/>
+      </xs:complexType>
+    </xs:element>
+    <xs:attribute name="EntityNamespace" type="xs:string"/>
+    <xs:attribute name="EntityName" type="xs:string"/>
+    <xs:attribute name="SystemInstanceName" type="xs:string"/>
+    <xs:attribute name="AssociationName" type="xs:string"/>
+    <xs:element name="BDCEntity">
+      <xs:complexType>
+        <xs:sequence>
+          <xs:element ref="pc:EntityDisplayName" minOccurs="0"/>
+          <xs:element ref="pc:EntityInstanceReference" minOccurs="0"/>
+          <xs:element ref="pc:EntityId1" minOccurs="0"/>
+          <xs:element ref="pc:EntityId2" minOccurs="0"/>
+          <xs:element ref="pc:EntityId3" minOccurs="0"/>
+          <xs:element ref="pc:EntityId4" minOccurs="0"/>
+          <xs:element ref="pc:EntityId5" minOccurs="0"/>
+        </xs:sequence>
+      </xs:complexType>
+    </xs:element>
+    <xs:element name="EntityDisplayName" type="xs:string"/>
+    <xs:element name="EntityInstanceReference" type="xs:string"/>
+    <xs:element name="EntityId1" type="xs:string"/>
+    <xs:element name="EntityId2" type="xs:string"/>
+    <xs:element name="EntityId3" type="xs:string"/>
+    <xs:element name="EntityId4" type="xs:string"/>
+    <xs:element name="EntityId5" type="xs:string"/>
+    <xs:element name="Terms">
+      <xs:complexType>
+        <xs:sequence>
+          <xs:element ref="pc:TermInfo" minOccurs="0" maxOccurs="unbounded"/>
+        </xs:sequence>
+      </xs:complexType>
+    </xs:element>
+    <xs:element name="TermInfo">
+      <xs:complexType>
+        <xs:sequence>
+          <xs:element ref="pc:TermName" minOccurs="0"/>
+          <xs:element ref="pc:TermId" minOccurs="0"/>
+        </xs:sequence>
+      </xs:complexType>
+    </xs:element>
+    <xs:element name="TermName" type="xs:string"/>
+    <xs:element name="TermId" type="xs:string"/>
+  </xs:schema>
+</ct:contentTypeSchema>
+</file>
+
+<file path=customXml/item3.xml><?xml version="1.0" encoding="utf-8"?>
+<?mso-contentType ?>
+<FormTemplates xmlns="http://schemas.microsoft.com/sharepoint/v3/contenttype/forms">
+  <Display>DocumentLibraryForm</Display>
+  <Edit>DocumentLibraryForm</Edit>
+  <New>DocumentLibraryForm</New>
+</FormTemplates>
+</file>
+
+<file path=customXml/item4.xml><?xml version="1.0" encoding="utf-8"?>
+<p:properties xmlns:p="http://schemas.microsoft.com/office/2006/metadata/properties" xmlns:xsi="http://www.w3.org/2001/XMLSchema-instance" xmlns:pc="http://schemas.microsoft.com/office/infopath/2007/PartnerControls">
+  <documentManagement/>
+</p:properties>
+</file>
+
 <file path=customXml/itemProps1.xml><?xml version="1.0" encoding="utf-8"?>
 <ds:datastoreItem xmlns:ds="http://schemas.openxmlformats.org/officeDocument/2006/customXml" ds:itemID="{59381040-6092-4828-A401-1687AFA00F7B}">
   <ds:schemaRefs>
     <ds:schemaRef ds:uri="http://schemas.openxmlformats.org/officeDocument/2006/bibliography"/>
   </ds:schemaRefs>
 </ds:datastoreItem>
+</file>
+
+<file path=customXml/itemProps2.xml><?xml version="1.0" encoding="utf-8"?>
+<ds:datastoreItem xmlns:ds="http://schemas.openxmlformats.org/officeDocument/2006/customXml" ds:itemID="{CF8270F6-C0DB-4676-BF66-D1E5564C369C}">
+  <ds:schemaRefs>
+    <ds:schemaRef ds:uri="http://schemas.microsoft.com/office/2006/metadata/contentType"/>
+    <ds:schemaRef ds:uri="http://schemas.microsoft.com/office/2006/metadata/properties/metaAttributes"/>
+    <ds:schemaRef ds:uri="http://www.w3.org/2001/XMLSchema"/>
+    <ds:schemaRef ds:uri="http://schemas.microsoft.com/office/2006/metadata/properties"/>
+    <ds:schemaRef ds:uri="7038da36-6201-4bc3-a3d5-cbf62125ea33"/>
+    <ds:schemaRef ds:uri="http://schemas.microsoft.com/office/2006/documentManagement/types"/>
+    <ds:schemaRef ds:uri="http://schemas.microsoft.com/office/infopath/2007/PartnerControls"/>
+    <ds:schemaRef ds:uri="http://schemas.openxmlformats.org/package/2006/metadata/core-properties"/>
+    <ds:schemaRef ds:uri="http://purl.org/dc/elements/1.1/"/>
+    <ds:schemaRef ds:uri="http://purl.org/dc/terms/"/>
+    <ds:schemaRef ds:uri="http://schemas.microsoft.com/internal/obd"/>
+  </ds:schemaRefs>
+</ds:datastoreItem>
+</file>
+
+<file path=customXml/itemProps3.xml><?xml version="1.0" encoding="utf-8"?>
+<ds:datastoreItem xmlns:ds="http://schemas.openxmlformats.org/officeDocument/2006/customXml" ds:itemID="{00F52118-4A2C-4189-82D9-A4575AC29287}">
+  <ds:schemaRefs>
+    <ds:schemaRef ds:uri="http://schemas.microsoft.com/sharepoint/v3/contenttype/forms"/>
+  </ds:schemaRefs>
+</ds:datastoreItem>
+</file>
+
+<file path=customXml/itemProps4.xml><?xml version="1.0" encoding="utf-8"?>
+<ds:datastoreItem xmlns:ds="http://schemas.openxmlformats.org/officeDocument/2006/customXml" ds:itemID="{0686CEB8-A36F-43C5-940E-6AAF3C144AC5}">
+  <ds:schemaRefs>
+    <ds:schemaRef ds:uri="http://purl.org/dc/terms/"/>
+    <ds:schemaRef ds:uri="http://schemas.microsoft.com/office/infopath/2007/PartnerControls"/>
+    <ds:schemaRef ds:uri="http://purl.org/dc/dcmitype/"/>
+    <ds:schemaRef ds:uri="http://purl.org/dc/elements/1.1/"/>
+    <ds:schemaRef ds:uri="http://www.w3.org/XML/1998/namespace"/>
+    <ds:schemaRef ds:uri="http://schemas.microsoft.com/office/2006/documentManagement/types"/>
+    <ds:schemaRef ds:uri="http://schemas.openxmlformats.org/package/2006/metadata/core-properties"/>
+    <ds:schemaRef ds:uri="7038da36-6201-4bc3-a3d5-cbf62125ea33"/>
+    <ds:schemaRef ds:uri="http://schemas.microsoft.com/office/2006/metadata/properties"/>
+  </ds:schemaRefs>
+</ds:datastoreItem>
 </file>
</xml_diff>